<commit_message>
Added notes for chapter 9
</commit_message>
<xml_diff>
--- a/NamasteReact_Optimising_Our_App/Chapter 9.docx
+++ b/NamasteReact_Optimising_Our_App/Chapter 9.docx
@@ -1,6 +1,6 @@
 
 <file path=word/document.xml><?xml version="1.0" encoding="utf-8"?>
-<w:document xmlns:wpc="http://schemas.microsoft.com/office/word/2010/wordprocessingCanvas" xmlns:cx="http://schemas.microsoft.com/office/drawing/2014/chartex" xmlns:cx1="http://schemas.microsoft.com/office/drawing/2015/9/8/chartex" xmlns:cx2="http://schemas.microsoft.com/office/drawing/2015/10/21/chartex" xmlns:cx3="http://schemas.microsoft.com/office/drawing/2016/5/9/chartex" xmlns:cx4="http://schemas.microsoft.com/office/drawing/2016/5/10/chartex" xmlns:cx5="http://schemas.microsoft.com/office/drawing/2016/5/11/chartex" xmlns:cx6="http://schemas.microsoft.com/office/drawing/2016/5/12/chartex" xmlns:cx7="http://schemas.microsoft.com/office/drawing/2016/5/13/chartex" xmlns:cx8="http://schemas.microsoft.com/office/drawing/2016/5/14/chartex" xmlns:mc="http://schemas.openxmlformats.org/markup-compatibility/2006" xmlns:aink="http://schemas.microsoft.com/office/drawing/2016/ink" xmlns:am3d="http://schemas.microsoft.com/office/drawing/2017/model3d" xmlns:o="urn:schemas-microsoft-com:office:office" xmlns:r="http://schemas.openxmlformats.org/officeDocument/2006/relationships" xmlns:m="http://schemas.openxmlformats.org/officeDocument/2006/math" xmlns:v="urn:schemas-microsoft-com:vml" xmlns:wp14="http://schemas.microsoft.com/office/word/2010/wordprocessingDrawing" xmlns:wp="http://schemas.openxmlformats.org/drawingml/2006/wordprocessingDrawing" xmlns:w10="urn:schemas-microsoft-com:office:word" xmlns:w="http://schemas.openxmlformats.org/wordprocessingml/2006/main" xmlns:w14="http://schemas.microsoft.com/office/word/2010/wordml" xmlns:w15="http://schemas.microsoft.com/office/word/2012/wordml" xmlns:w16cid="http://schemas.microsoft.com/office/word/2016/wordml/cid" xmlns:w16se="http://schemas.microsoft.com/office/word/2015/wordml/symex" xmlns:wpg="http://schemas.microsoft.com/office/word/2010/wordprocessingGroup" xmlns:wpi="http://schemas.microsoft.com/office/word/2010/wordprocessingInk" xmlns:wne="http://schemas.microsoft.com/office/word/2006/wordml" xmlns:wps="http://schemas.microsoft.com/office/word/2010/wordprocessingShape" mc:Ignorable="w14 w15 w16se w16cid wp14">
+<w:document xmlns:wpc="http://schemas.microsoft.com/office/word/2010/wordprocessingCanvas" xmlns:cx="http://schemas.microsoft.com/office/drawing/2014/chartex" xmlns:cx1="http://schemas.microsoft.com/office/drawing/2015/9/8/chartex" xmlns:cx2="http://schemas.microsoft.com/office/drawing/2015/10/21/chartex" xmlns:cx3="http://schemas.microsoft.com/office/drawing/2016/5/9/chartex" xmlns:cx4="http://schemas.microsoft.com/office/drawing/2016/5/10/chartex" xmlns:cx5="http://schemas.microsoft.com/office/drawing/2016/5/11/chartex" xmlns:cx6="http://schemas.microsoft.com/office/drawing/2016/5/12/chartex" xmlns:cx7="http://schemas.microsoft.com/office/drawing/2016/5/13/chartex" xmlns:cx8="http://schemas.microsoft.com/office/drawing/2016/5/14/chartex" xmlns:mc="http://schemas.openxmlformats.org/markup-compatibility/2006" xmlns:aink="http://schemas.microsoft.com/office/drawing/2016/ink" xmlns:am3d="http://schemas.microsoft.com/office/drawing/2017/model3d" xmlns:o="urn:schemas-microsoft-com:office:office" xmlns:r="http://schemas.openxmlformats.org/officeDocument/2006/relationships" xmlns:m="http://schemas.openxmlformats.org/officeDocument/2006/math" xmlns:v="urn:schemas-microsoft-com:vml" xmlns:wp14="http://schemas.microsoft.com/office/word/2010/wordprocessingDrawing" xmlns:wp="http://schemas.openxmlformats.org/drawingml/2006/wordprocessingDrawing" xmlns:w10="urn:schemas-microsoft-com:office:word" xmlns:w="http://schemas.openxmlformats.org/wordprocessingml/2006/main" xmlns:w14="http://schemas.microsoft.com/office/word/2010/wordml" xmlns:w15="http://schemas.microsoft.com/office/word/2012/wordml" xmlns:w16cex="http://schemas.microsoft.com/office/word/2018/wordml/cex" xmlns:w16cid="http://schemas.microsoft.com/office/word/2016/wordml/cid" xmlns:w16="http://schemas.microsoft.com/office/word/2018/wordml" xmlns:w16se="http://schemas.microsoft.com/office/word/2015/wordml/symex" xmlns:wpg="http://schemas.microsoft.com/office/word/2010/wordprocessingGroup" xmlns:wpi="http://schemas.microsoft.com/office/word/2010/wordprocessingInk" xmlns:wne="http://schemas.microsoft.com/office/word/2006/wordml" xmlns:wps="http://schemas.microsoft.com/office/word/2010/wordprocessingShape" mc:Ignorable="w14 w15 w16se w16cid w16 w16cex wp14">
   <w:body>
     <w:p>
       <w:pPr>
@@ -18,8 +18,6 @@
         </w:rPr>
         <w:t>Chapter 9 – Optimising the App</w:t>
       </w:r>
-      <w:bookmarkStart w:id="0" w:name="_GoBack"/>
-      <w:bookmarkEnd w:id="0"/>
     </w:p>
     <w:p>
       <w:r>
@@ -226,7 +224,59 @@
         <w:rPr>
           <w:rFonts w:cstheme="minorHAnsi"/>
         </w:rPr>
-        <w:t xml:space="preserve"> help you manage side effects such as fetching data, setting up subscriptions, or manually manipulating the DOM.</w:t>
+        <w:t xml:space="preserve"> help you manage side effects such as </w:t>
+      </w:r>
+      <w:r>
+        <w:rPr>
+          <w:rFonts w:cstheme="minorHAnsi"/>
+          <w:color w:val="3E0000"/>
+        </w:rPr>
+        <w:t>fetching data</w:t>
+      </w:r>
+      <w:r>
+        <w:rPr>
+          <w:rFonts w:cstheme="minorHAnsi"/>
+        </w:rPr>
+        <w:t xml:space="preserve">, setting up </w:t>
+      </w:r>
+      <w:r>
+        <w:rPr>
+          <w:rFonts w:cstheme="minorHAnsi"/>
+          <w:color w:val="3E0000"/>
+        </w:rPr>
+        <w:t>subscriptions</w:t>
+      </w:r>
+      <w:r>
+        <w:rPr>
+          <w:rFonts w:cstheme="minorHAnsi"/>
+        </w:rPr>
+        <w:t xml:space="preserve">, or manually </w:t>
+      </w:r>
+      <w:r>
+        <w:rPr>
+          <w:rFonts w:cstheme="minorHAnsi"/>
+          <w:color w:val="3E0000"/>
+        </w:rPr>
+        <w:t>manipulating</w:t>
+      </w:r>
+      <w:r>
+        <w:rPr>
+          <w:rFonts w:cstheme="minorHAnsi"/>
+        </w:rPr>
+        <w:t xml:space="preserve"> the </w:t>
+      </w:r>
+      <w:r>
+        <w:rPr>
+          <w:rFonts w:cstheme="minorHAnsi"/>
+          <w:color w:val="3E0000"/>
+        </w:rPr>
+        <w:t>DOM</w:t>
+      </w:r>
+      <w:r>
+        <w:rPr>
+          <w:rFonts w:cstheme="minorHAnsi"/>
+        </w:rPr>
+        <w:t>.</w:t>
       </w:r>
     </w:p>
     <w:p>
@@ -252,7 +302,46 @@
         <w:rPr>
           <w:rFonts w:cstheme="minorHAnsi"/>
         </w:rPr>
-        <w:t xml:space="preserve"> Hooks give you control over when side effects are executed during a component's lifecycle (e.g., on mount, update, or unmount). Regular JavaScript functions don’t have access to the React lifecycle, making it harder to manage component behavior over time.</w:t>
+        <w:t xml:space="preserve"> Hooks give you control over when side effects are executed during a component's lifecycle (e.g., on </w:t>
+      </w:r>
+      <w:r>
+        <w:rPr>
+          <w:rFonts w:cstheme="minorHAnsi"/>
+          <w:color w:val="3E0000"/>
+        </w:rPr>
+        <w:t>mount</w:t>
+      </w:r>
+      <w:r>
+        <w:rPr>
+          <w:rFonts w:cstheme="minorHAnsi"/>
+        </w:rPr>
+        <w:t xml:space="preserve">, </w:t>
+      </w:r>
+      <w:r>
+        <w:rPr>
+          <w:rFonts w:cstheme="minorHAnsi"/>
+          <w:color w:val="3E0000"/>
+        </w:rPr>
+        <w:t>update</w:t>
+      </w:r>
+      <w:r>
+        <w:rPr>
+          <w:rFonts w:cstheme="minorHAnsi"/>
+        </w:rPr>
+        <w:t xml:space="preserve">, or </w:t>
+      </w:r>
+      <w:r>
+        <w:rPr>
+          <w:rFonts w:cstheme="minorHAnsi"/>
+          <w:color w:val="3E0000"/>
+        </w:rPr>
+        <w:t>unmount</w:t>
+      </w:r>
+      <w:r>
+        <w:rPr>
+          <w:rFonts w:cstheme="minorHAnsi"/>
+        </w:rPr>
+        <w:t>). Regular JavaScript functions don’t have access to the React lifecycle, making it harder to manage component behavior over time.</w:t>
       </w:r>
     </w:p>
     <w:p>
@@ -349,14 +438,6 @@
       <w:pPr>
         <w:spacing w:before="100" w:beforeAutospacing="1" w:after="100" w:afterAutospacing="1" w:line="240" w:lineRule="auto"/>
         <w:rPr>
-          <w:rFonts w:cstheme="minorHAnsi"/>
-        </w:rPr>
-      </w:pPr>
-    </w:p>
-    <w:p>
-      <w:pPr>
-        <w:spacing w:before="100" w:beforeAutospacing="1" w:after="100" w:afterAutospacing="1" w:line="240" w:lineRule="auto"/>
-        <w:rPr>
           <w:rFonts w:eastAsia="Times New Roman" w:cstheme="minorHAnsi"/>
           <w:color w:val="0070C0"/>
           <w:sz w:val="32"/>
@@ -389,7 +470,23 @@
           <w:rFonts w:eastAsia="Times New Roman" w:cstheme="minorHAnsi"/>
           <w:lang w:eastAsia="en-IN"/>
         </w:rPr>
-        <w:t xml:space="preserve">Custom hooks help keep our code organized, reusable, and maintainable. They allow us to extract and share logic across multiple components, avoiding code duplication. This adheres to the </w:t>
+        <w:t xml:space="preserve">Custom hooks help keep our code organized, reusable, and maintainable. They allow us to extract and share logic across multiple components, avoiding code duplication. </w:t>
+      </w:r>
+    </w:p>
+    <w:p>
+      <w:pPr>
+        <w:spacing w:before="100" w:beforeAutospacing="1" w:after="100" w:afterAutospacing="1" w:line="240" w:lineRule="auto"/>
+        <w:rPr>
+          <w:rFonts w:eastAsia="Times New Roman" w:cstheme="minorHAnsi"/>
+          <w:lang w:eastAsia="en-IN"/>
+        </w:rPr>
+      </w:pPr>
+      <w:r>
+        <w:rPr>
+          <w:rFonts w:eastAsia="Times New Roman" w:cstheme="minorHAnsi"/>
+          <w:lang w:eastAsia="en-IN"/>
+        </w:rPr>
+        <w:t xml:space="preserve">This adheres to the </w:t>
       </w:r>
       <w:r>
         <w:rPr>
@@ -404,7 +501,23 @@
           <w:rFonts w:eastAsia="Times New Roman" w:cstheme="minorHAnsi"/>
           <w:lang w:eastAsia="en-IN"/>
         </w:rPr>
-        <w:t>, which states that each part of our code should have one clear responsibility. By using custom hooks, we make the codebase cleaner, easier to understand, and easier to maintain.</w:t>
+        <w:t xml:space="preserve">, which states that each part of our code should have one clear responsibility. </w:t>
+      </w:r>
+    </w:p>
+    <w:p>
+      <w:pPr>
+        <w:spacing w:before="100" w:beforeAutospacing="1" w:after="100" w:afterAutospacing="1" w:line="240" w:lineRule="auto"/>
+        <w:rPr>
+          <w:rFonts w:eastAsia="Times New Roman" w:cstheme="minorHAnsi"/>
+          <w:lang w:eastAsia="en-IN"/>
+        </w:rPr>
+      </w:pPr>
+      <w:r>
+        <w:rPr>
+          <w:rFonts w:eastAsia="Times New Roman" w:cstheme="minorHAnsi"/>
+          <w:lang w:eastAsia="en-IN"/>
+        </w:rPr>
+        <w:t>By using custom hooks, we make the codebase cleaner, easier to understand, and easier to maintain.</w:t>
       </w:r>
     </w:p>
     <w:p>
@@ -620,269 +733,6 @@
         </w:rPr>
         <w:t>Example Scenario</w:t>
       </w:r>
-    </w:p>
-    <w:p>
-      <w:pPr>
-        <w:spacing w:before="100" w:beforeAutospacing="1" w:after="100" w:afterAutospacing="1"/>
-        <w:rPr>
-          <w:rFonts w:cstheme="minorHAnsi"/>
-        </w:rPr>
-      </w:pPr>
-      <w:r>
-        <w:rPr>
-          <w:rFonts w:cstheme="minorHAnsi"/>
-        </w:rPr>
-        <w:t>Imagine a component that</w:t>
-      </w:r>
-      <w:r>
-        <w:rPr>
-          <w:rFonts w:cstheme="minorHAnsi"/>
-        </w:rPr>
-        <w:t xml:space="preserve"> -</w:t>
-      </w:r>
-    </w:p>
-    <w:p>
-      <w:pPr>
-        <w:numPr>
-          <w:ilvl w:val="0"/>
-          <w:numId w:val="4"/>
-        </w:numPr>
-        <w:spacing w:before="100" w:beforeAutospacing="1" w:after="100" w:afterAutospacing="1" w:line="240" w:lineRule="auto"/>
-        <w:rPr>
-          <w:rFonts w:cstheme="minorHAnsi"/>
-        </w:rPr>
-      </w:pPr>
-      <w:r>
-        <w:rPr>
-          <w:rFonts w:cstheme="minorHAnsi"/>
-        </w:rPr>
-        <w:t>Makes an API call to fetch data.</w:t>
-      </w:r>
-    </w:p>
-    <w:p>
-      <w:pPr>
-        <w:numPr>
-          <w:ilvl w:val="0"/>
-          <w:numId w:val="4"/>
-        </w:numPr>
-        <w:spacing w:before="100" w:beforeAutospacing="1" w:after="100" w:afterAutospacing="1" w:line="240" w:lineRule="auto"/>
-        <w:rPr>
-          <w:rFonts w:cstheme="minorHAnsi"/>
-        </w:rPr>
-      </w:pPr>
-      <w:r>
-        <w:rPr>
-          <w:rFonts w:cstheme="minorHAnsi"/>
-        </w:rPr>
-        <w:t>Displays the fetched data in the UI.</w:t>
-      </w:r>
-    </w:p>
-    <w:p>
-      <w:pPr>
-        <w:pStyle w:val="Heading3"/>
-        <w:rPr>
-          <w:rFonts w:asciiTheme="minorHAnsi" w:hAnsiTheme="minorHAnsi" w:cstheme="minorHAnsi"/>
-          <w:sz w:val="22"/>
-          <w:szCs w:val="22"/>
-        </w:rPr>
-      </w:pPr>
-      <w:r>
-        <w:rPr>
-          <w:rStyle w:val="Strong"/>
-          <w:rFonts w:asciiTheme="minorHAnsi" w:hAnsiTheme="minorHAnsi" w:cstheme="minorHAnsi"/>
-          <w:bCs/>
-          <w:sz w:val="22"/>
-          <w:szCs w:val="22"/>
-        </w:rPr>
-        <w:t xml:space="preserve">Problem: </w:t>
-      </w:r>
-      <w:r>
-        <w:rPr>
-          <w:rFonts w:asciiTheme="minorHAnsi" w:hAnsiTheme="minorHAnsi" w:cstheme="minorHAnsi"/>
-          <w:b w:val="0"/>
-          <w:sz w:val="22"/>
-          <w:szCs w:val="22"/>
-        </w:rPr>
-        <w:t>This component has</w:t>
-      </w:r>
-      <w:r>
-        <w:rPr>
-          <w:rFonts w:asciiTheme="minorHAnsi" w:hAnsiTheme="minorHAnsi" w:cstheme="minorHAnsi"/>
-          <w:sz w:val="22"/>
-          <w:szCs w:val="22"/>
-        </w:rPr>
-        <w:t xml:space="preserve"> </w:t>
-      </w:r>
-      <w:r>
-        <w:rPr>
-          <w:rStyle w:val="Strong"/>
-          <w:rFonts w:asciiTheme="minorHAnsi" w:hAnsiTheme="minorHAnsi" w:cstheme="minorHAnsi"/>
-          <w:sz w:val="22"/>
-          <w:szCs w:val="22"/>
-        </w:rPr>
-        <w:t>two responsibilities</w:t>
-      </w:r>
-      <w:r>
-        <w:rPr>
-          <w:rFonts w:asciiTheme="minorHAnsi" w:hAnsiTheme="minorHAnsi" w:cstheme="minorHAnsi"/>
-          <w:sz w:val="22"/>
-          <w:szCs w:val="22"/>
-        </w:rPr>
-        <w:t>:</w:t>
-      </w:r>
-    </w:p>
-    <w:p>
-      <w:pPr>
-        <w:numPr>
-          <w:ilvl w:val="0"/>
-          <w:numId w:val="5"/>
-        </w:numPr>
-        <w:spacing w:before="100" w:beforeAutospacing="1" w:after="100" w:afterAutospacing="1" w:line="240" w:lineRule="auto"/>
-        <w:rPr>
-          <w:rFonts w:cstheme="minorHAnsi"/>
-        </w:rPr>
-      </w:pPr>
-      <w:r>
-        <w:rPr>
-          <w:rFonts w:cstheme="minorHAnsi"/>
-        </w:rPr>
-        <w:t>Fetching data (API call).</w:t>
-      </w:r>
-    </w:p>
-    <w:p>
-      <w:pPr>
-        <w:numPr>
-          <w:ilvl w:val="0"/>
-          <w:numId w:val="5"/>
-        </w:numPr>
-        <w:spacing w:before="100" w:beforeAutospacing="1" w:after="100" w:afterAutospacing="1" w:line="240" w:lineRule="auto"/>
-        <w:rPr>
-          <w:rFonts w:cstheme="minorHAnsi"/>
-        </w:rPr>
-      </w:pPr>
-      <w:r>
-        <w:rPr>
-          <w:rFonts w:cstheme="minorHAnsi"/>
-        </w:rPr>
-        <w:t>Displaying data in the UI.</w:t>
-      </w:r>
-    </w:p>
-    <w:p>
-      <w:pPr>
-        <w:pStyle w:val="Heading3"/>
-        <w:rPr>
-          <w:rFonts w:asciiTheme="minorHAnsi" w:hAnsiTheme="minorHAnsi" w:cstheme="minorHAnsi"/>
-          <w:sz w:val="22"/>
-          <w:szCs w:val="22"/>
-        </w:rPr>
-      </w:pPr>
-      <w:r>
-        <w:rPr>
-          <w:rStyle w:val="Strong"/>
-          <w:rFonts w:asciiTheme="minorHAnsi" w:hAnsiTheme="minorHAnsi" w:cstheme="minorHAnsi"/>
-          <w:bCs/>
-          <w:sz w:val="22"/>
-          <w:szCs w:val="22"/>
-        </w:rPr>
-        <w:t xml:space="preserve">Solution: </w:t>
-      </w:r>
-      <w:r>
-        <w:rPr>
-          <w:rFonts w:asciiTheme="minorHAnsi" w:hAnsiTheme="minorHAnsi" w:cstheme="minorHAnsi"/>
-          <w:b w:val="0"/>
-          <w:sz w:val="22"/>
-          <w:szCs w:val="22"/>
-        </w:rPr>
-        <w:t>To adhere to the</w:t>
-      </w:r>
-      <w:r>
-        <w:rPr>
-          <w:rFonts w:asciiTheme="minorHAnsi" w:hAnsiTheme="minorHAnsi" w:cstheme="minorHAnsi"/>
-          <w:sz w:val="22"/>
-          <w:szCs w:val="22"/>
-        </w:rPr>
-        <w:t xml:space="preserve"> </w:t>
-      </w:r>
-      <w:r>
-        <w:rPr>
-          <w:rStyle w:val="Strong"/>
-          <w:rFonts w:asciiTheme="minorHAnsi" w:hAnsiTheme="minorHAnsi" w:cstheme="minorHAnsi"/>
-          <w:sz w:val="22"/>
-          <w:szCs w:val="22"/>
-        </w:rPr>
-        <w:t>Single Responsibility Principle (SRP)</w:t>
-      </w:r>
-      <w:r>
-        <w:rPr>
-          <w:rFonts w:asciiTheme="minorHAnsi" w:hAnsiTheme="minorHAnsi" w:cstheme="minorHAnsi"/>
-          <w:sz w:val="22"/>
-          <w:szCs w:val="22"/>
-        </w:rPr>
-        <w:t>:</w:t>
-      </w:r>
-    </w:p>
-    <w:p>
-      <w:pPr>
-        <w:numPr>
-          <w:ilvl w:val="0"/>
-          <w:numId w:val="6"/>
-        </w:numPr>
-        <w:spacing w:before="100" w:beforeAutospacing="1" w:after="100" w:afterAutospacing="1" w:line="240" w:lineRule="auto"/>
-        <w:rPr>
-          <w:rFonts w:cstheme="minorHAnsi"/>
-        </w:rPr>
-      </w:pPr>
-      <w:r>
-        <w:rPr>
-          <w:rFonts w:cstheme="minorHAnsi"/>
-        </w:rPr>
-        <w:t xml:space="preserve">Move the API call logic into a custom hook (e.g., </w:t>
-      </w:r>
-      <w:r>
-        <w:rPr>
-          <w:rStyle w:val="HTMLCode"/>
-          <w:rFonts w:asciiTheme="minorHAnsi" w:eastAsiaTheme="minorHAnsi" w:hAnsiTheme="minorHAnsi" w:cstheme="minorHAnsi"/>
-          <w:sz w:val="22"/>
-          <w:szCs w:val="22"/>
-        </w:rPr>
-        <w:t>useFetchData</w:t>
-      </w:r>
-      <w:r>
-        <w:rPr>
-          <w:rFonts w:cstheme="minorHAnsi"/>
-        </w:rPr>
-        <w:t>).</w:t>
-      </w:r>
-    </w:p>
-    <w:p>
-      <w:pPr>
-        <w:numPr>
-          <w:ilvl w:val="0"/>
-          <w:numId w:val="6"/>
-        </w:numPr>
-        <w:spacing w:before="100" w:beforeAutospacing="1" w:after="100" w:afterAutospacing="1" w:line="240" w:lineRule="auto"/>
-        <w:rPr>
-          <w:rFonts w:cstheme="minorHAnsi"/>
-        </w:rPr>
-      </w:pPr>
-      <w:r>
-        <w:rPr>
-          <w:rFonts w:cstheme="minorHAnsi"/>
-        </w:rPr>
-        <w:t>Keep the component focused solely on displaying the data.</w:t>
-      </w:r>
-    </w:p>
-    <w:p/>
-    <w:p>
-      <w:pPr>
-        <w:pStyle w:val="Heading3"/>
-        <w:rPr>
-          <w:rFonts w:asciiTheme="minorHAnsi" w:hAnsiTheme="minorHAnsi" w:cstheme="minorHAnsi"/>
-          <w:color w:val="0070C0"/>
-          <w:sz w:val="32"/>
-          <w:szCs w:val="32"/>
-        </w:rPr>
-      </w:pPr>
       <w:r>
         <w:rPr>
           <w:rStyle w:val="Strong"/>
@@ -892,6 +742,280 @@
           <w:sz w:val="32"/>
           <w:szCs w:val="32"/>
         </w:rPr>
+        <w:t xml:space="preserve"> -</w:t>
+      </w:r>
+    </w:p>
+    <w:p>
+      <w:pPr>
+        <w:spacing w:before="100" w:beforeAutospacing="1" w:after="100" w:afterAutospacing="1"/>
+        <w:rPr>
+          <w:rFonts w:cstheme="minorHAnsi"/>
+        </w:rPr>
+      </w:pPr>
+      <w:r>
+        <w:rPr>
+          <w:rFonts w:cstheme="minorHAnsi"/>
+        </w:rPr>
+        <w:t>Imagine a component that</w:t>
+      </w:r>
+      <w:r>
+        <w:rPr>
+          <w:rFonts w:cstheme="minorHAnsi"/>
+        </w:rPr>
+        <w:t xml:space="preserve"> -</w:t>
+      </w:r>
+    </w:p>
+    <w:p>
+      <w:pPr>
+        <w:numPr>
+          <w:ilvl w:val="0"/>
+          <w:numId w:val="4"/>
+        </w:numPr>
+        <w:spacing w:before="100" w:beforeAutospacing="1" w:after="100" w:afterAutospacing="1" w:line="240" w:lineRule="auto"/>
+        <w:rPr>
+          <w:rFonts w:cstheme="minorHAnsi"/>
+        </w:rPr>
+      </w:pPr>
+      <w:r>
+        <w:rPr>
+          <w:rFonts w:cstheme="minorHAnsi"/>
+        </w:rPr>
+        <w:t>Makes an API call to fetch data.</w:t>
+      </w:r>
+    </w:p>
+    <w:p>
+      <w:pPr>
+        <w:numPr>
+          <w:ilvl w:val="0"/>
+          <w:numId w:val="4"/>
+        </w:numPr>
+        <w:spacing w:before="100" w:beforeAutospacing="1" w:after="100" w:afterAutospacing="1" w:line="240" w:lineRule="auto"/>
+        <w:rPr>
+          <w:rFonts w:cstheme="minorHAnsi"/>
+        </w:rPr>
+      </w:pPr>
+      <w:r>
+        <w:rPr>
+          <w:rFonts w:cstheme="minorHAnsi"/>
+        </w:rPr>
+        <w:t>Displays the fetched data in the UI.</w:t>
+      </w:r>
+    </w:p>
+    <w:p>
+      <w:pPr>
+        <w:pStyle w:val="Heading3"/>
+        <w:rPr>
+          <w:rFonts w:asciiTheme="minorHAnsi" w:hAnsiTheme="minorHAnsi" w:cstheme="minorHAnsi"/>
+          <w:sz w:val="22"/>
+          <w:szCs w:val="22"/>
+        </w:rPr>
+      </w:pPr>
+      <w:r>
+        <w:rPr>
+          <w:rStyle w:val="Strong"/>
+          <w:rFonts w:asciiTheme="minorHAnsi" w:hAnsiTheme="minorHAnsi" w:cstheme="minorHAnsi"/>
+          <w:bCs/>
+          <w:sz w:val="22"/>
+          <w:szCs w:val="22"/>
+        </w:rPr>
+        <w:t xml:space="preserve">Problem: </w:t>
+      </w:r>
+      <w:r>
+        <w:rPr>
+          <w:rFonts w:asciiTheme="minorHAnsi" w:hAnsiTheme="minorHAnsi" w:cstheme="minorHAnsi"/>
+          <w:b w:val="0"/>
+          <w:sz w:val="22"/>
+          <w:szCs w:val="22"/>
+        </w:rPr>
+        <w:t>This component has</w:t>
+      </w:r>
+      <w:r>
+        <w:rPr>
+          <w:rFonts w:asciiTheme="minorHAnsi" w:hAnsiTheme="minorHAnsi" w:cstheme="minorHAnsi"/>
+          <w:sz w:val="22"/>
+          <w:szCs w:val="22"/>
+        </w:rPr>
+        <w:t xml:space="preserve"> </w:t>
+      </w:r>
+      <w:r>
+        <w:rPr>
+          <w:rStyle w:val="Strong"/>
+          <w:rFonts w:asciiTheme="minorHAnsi" w:hAnsiTheme="minorHAnsi" w:cstheme="minorHAnsi"/>
+          <w:sz w:val="22"/>
+          <w:szCs w:val="22"/>
+        </w:rPr>
+        <w:t>two responsibilities</w:t>
+      </w:r>
+      <w:r>
+        <w:rPr>
+          <w:rFonts w:asciiTheme="minorHAnsi" w:hAnsiTheme="minorHAnsi" w:cstheme="minorHAnsi"/>
+          <w:sz w:val="22"/>
+          <w:szCs w:val="22"/>
+        </w:rPr>
+        <w:t>:</w:t>
+      </w:r>
+    </w:p>
+    <w:p>
+      <w:pPr>
+        <w:numPr>
+          <w:ilvl w:val="0"/>
+          <w:numId w:val="5"/>
+        </w:numPr>
+        <w:spacing w:before="100" w:beforeAutospacing="1" w:after="100" w:afterAutospacing="1" w:line="240" w:lineRule="auto"/>
+        <w:rPr>
+          <w:rFonts w:cstheme="minorHAnsi"/>
+        </w:rPr>
+      </w:pPr>
+      <w:r>
+        <w:rPr>
+          <w:rFonts w:cstheme="minorHAnsi"/>
+        </w:rPr>
+        <w:t>Fetching data (API call).</w:t>
+      </w:r>
+    </w:p>
+    <w:p>
+      <w:pPr>
+        <w:numPr>
+          <w:ilvl w:val="0"/>
+          <w:numId w:val="5"/>
+        </w:numPr>
+        <w:spacing w:before="100" w:beforeAutospacing="1" w:after="100" w:afterAutospacing="1" w:line="240" w:lineRule="auto"/>
+        <w:rPr>
+          <w:rFonts w:cstheme="minorHAnsi"/>
+        </w:rPr>
+      </w:pPr>
+      <w:r>
+        <w:rPr>
+          <w:rFonts w:cstheme="minorHAnsi"/>
+        </w:rPr>
+        <w:t>Displaying data in the UI.</w:t>
+      </w:r>
+    </w:p>
+    <w:p>
+      <w:pPr>
+        <w:pStyle w:val="Heading3"/>
+        <w:rPr>
+          <w:rFonts w:asciiTheme="minorHAnsi" w:hAnsiTheme="minorHAnsi" w:cstheme="minorHAnsi"/>
+          <w:sz w:val="22"/>
+          <w:szCs w:val="22"/>
+        </w:rPr>
+      </w:pPr>
+      <w:r>
+        <w:rPr>
+          <w:rStyle w:val="Strong"/>
+          <w:rFonts w:asciiTheme="minorHAnsi" w:hAnsiTheme="minorHAnsi" w:cstheme="minorHAnsi"/>
+          <w:bCs/>
+          <w:sz w:val="22"/>
+          <w:szCs w:val="22"/>
+        </w:rPr>
+        <w:t xml:space="preserve">Solution: </w:t>
+      </w:r>
+      <w:r>
+        <w:rPr>
+          <w:rFonts w:asciiTheme="minorHAnsi" w:hAnsiTheme="minorHAnsi" w:cstheme="minorHAnsi"/>
+          <w:b w:val="0"/>
+          <w:sz w:val="22"/>
+          <w:szCs w:val="22"/>
+        </w:rPr>
+        <w:t>To adhere to the</w:t>
+      </w:r>
+      <w:r>
+        <w:rPr>
+          <w:rFonts w:asciiTheme="minorHAnsi" w:hAnsiTheme="minorHAnsi" w:cstheme="minorHAnsi"/>
+          <w:sz w:val="22"/>
+          <w:szCs w:val="22"/>
+        </w:rPr>
+        <w:t xml:space="preserve"> </w:t>
+      </w:r>
+      <w:r>
+        <w:rPr>
+          <w:rStyle w:val="Strong"/>
+          <w:rFonts w:asciiTheme="minorHAnsi" w:hAnsiTheme="minorHAnsi" w:cstheme="minorHAnsi"/>
+          <w:sz w:val="22"/>
+          <w:szCs w:val="22"/>
+        </w:rPr>
+        <w:t>Single Responsibility Principle (SRP)</w:t>
+      </w:r>
+      <w:r>
+        <w:rPr>
+          <w:rFonts w:asciiTheme="minorHAnsi" w:hAnsiTheme="minorHAnsi" w:cstheme="minorHAnsi"/>
+          <w:sz w:val="22"/>
+          <w:szCs w:val="22"/>
+        </w:rPr>
+        <w:t>:</w:t>
+      </w:r>
+    </w:p>
+    <w:p>
+      <w:pPr>
+        <w:numPr>
+          <w:ilvl w:val="0"/>
+          <w:numId w:val="6"/>
+        </w:numPr>
+        <w:spacing w:before="100" w:beforeAutospacing="1" w:after="100" w:afterAutospacing="1" w:line="240" w:lineRule="auto"/>
+        <w:rPr>
+          <w:rFonts w:cstheme="minorHAnsi"/>
+        </w:rPr>
+      </w:pPr>
+      <w:r>
+        <w:rPr>
+          <w:rFonts w:cstheme="minorHAnsi"/>
+        </w:rPr>
+        <w:t xml:space="preserve">Move the API call logic into a custom hook (e.g., </w:t>
+      </w:r>
+      <w:r>
+        <w:rPr>
+          <w:rStyle w:val="HTMLCode"/>
+          <w:rFonts w:asciiTheme="minorHAnsi" w:eastAsiaTheme="minorHAnsi" w:hAnsiTheme="minorHAnsi" w:cstheme="minorHAnsi"/>
+          <w:sz w:val="22"/>
+          <w:szCs w:val="22"/>
+        </w:rPr>
+        <w:t>useFetchData</w:t>
+      </w:r>
+      <w:r>
+        <w:rPr>
+          <w:rFonts w:cstheme="minorHAnsi"/>
+        </w:rPr>
+        <w:t>).</w:t>
+      </w:r>
+    </w:p>
+    <w:p>
+      <w:pPr>
+        <w:numPr>
+          <w:ilvl w:val="0"/>
+          <w:numId w:val="6"/>
+        </w:numPr>
+        <w:spacing w:before="100" w:beforeAutospacing="1" w:after="100" w:afterAutospacing="1" w:line="240" w:lineRule="auto"/>
+        <w:rPr>
+          <w:rFonts w:cstheme="minorHAnsi"/>
+        </w:rPr>
+      </w:pPr>
+      <w:r>
+        <w:rPr>
+          <w:rFonts w:cstheme="minorHAnsi"/>
+        </w:rPr>
+        <w:t>Keep the component focused solely on displaying the data.</w:t>
+      </w:r>
+    </w:p>
+    <w:p/>
+    <w:p>
+      <w:pPr>
+        <w:pStyle w:val="Heading3"/>
+        <w:rPr>
+          <w:rFonts w:asciiTheme="minorHAnsi" w:hAnsiTheme="minorHAnsi" w:cstheme="minorHAnsi"/>
+          <w:color w:val="0070C0"/>
+          <w:sz w:val="32"/>
+          <w:szCs w:val="32"/>
+        </w:rPr>
+      </w:pPr>
+      <w:r>
+        <w:rPr>
+          <w:rStyle w:val="Strong"/>
+          <w:rFonts w:asciiTheme="minorHAnsi" w:hAnsiTheme="minorHAnsi" w:cstheme="minorHAnsi"/>
+          <w:bCs/>
+          <w:color w:val="0070C0"/>
+          <w:sz w:val="32"/>
+          <w:szCs w:val="32"/>
+        </w:rPr>
         <w:t>Current Situation:</w:t>
       </w:r>
     </w:p>
@@ -1008,6 +1132,7 @@
         <w:rPr>
           <w:rFonts w:asciiTheme="minorHAnsi" w:hAnsiTheme="minorHAnsi" w:cstheme="minorHAnsi"/>
           <w:b w:val="0"/>
+          <w:color w:val="2F5496" w:themeColor="accent1" w:themeShade="BF"/>
           <w:sz w:val="22"/>
           <w:szCs w:val="22"/>
         </w:rPr>
@@ -1018,6 +1143,7 @@
           <w:rFonts w:asciiTheme="minorHAnsi" w:hAnsiTheme="minorHAnsi" w:cstheme="minorHAnsi"/>
           <w:b/>
           <w:bCs/>
+          <w:color w:val="2F5496" w:themeColor="accent1" w:themeShade="BF"/>
           <w:sz w:val="22"/>
           <w:szCs w:val="22"/>
         </w:rPr>
@@ -1117,6 +1243,7 @@
         <w:spacing w:after="0"/>
         <w:rPr>
           <w:rFonts w:cstheme="minorHAnsi"/>
+          <w:color w:val="2F5496" w:themeColor="accent1" w:themeShade="BF"/>
         </w:rPr>
       </w:pPr>
       <w:r>
@@ -1124,6 +1251,7 @@
           <w:rStyle w:val="Strong"/>
           <w:rFonts w:cstheme="minorHAnsi"/>
           <w:bCs w:val="0"/>
+          <w:color w:val="2F5496" w:themeColor="accent1" w:themeShade="BF"/>
         </w:rPr>
         <w:t>Why This Works:</w:t>
       </w:r>
@@ -1144,14 +1272,22 @@
           <w:rStyle w:val="Strong"/>
           <w:rFonts w:cstheme="minorHAnsi"/>
           <w:b w:val="0"/>
+          <w:color w:val="3E0000"/>
         </w:rPr>
         <w:t>Data Abstraction:</w:t>
       </w:r>
       <w:r>
         <w:rPr>
           <w:rFonts w:cstheme="minorHAnsi"/>
-        </w:rPr>
-        <w:t xml:space="preserve"> The component no longer worries about how or where the data is fetched.</w:t>
+          <w:color w:val="3E0000"/>
+        </w:rPr>
+        <w:t xml:space="preserve"> </w:t>
+      </w:r>
+      <w:r>
+        <w:rPr>
+          <w:rFonts w:cstheme="minorHAnsi"/>
+        </w:rPr>
+        <w:t>The component no longer worries about how or where the data is fetched.</w:t>
       </w:r>
     </w:p>
     <w:p>
@@ -1170,14 +1306,22 @@
           <w:rStyle w:val="Strong"/>
           <w:rFonts w:cstheme="minorHAnsi"/>
           <w:b w:val="0"/>
+          <w:color w:val="3E0000"/>
         </w:rPr>
         <w:t>Modularity:</w:t>
       </w:r>
       <w:r>
         <w:rPr>
           <w:rFonts w:cstheme="minorHAnsi"/>
-        </w:rPr>
-        <w:t xml:space="preserve"> The logic for fetching data is separated into a custom hook, making the component cleaner and more focused.</w:t>
+          <w:color w:val="3E0000"/>
+        </w:rPr>
+        <w:t xml:space="preserve"> </w:t>
+      </w:r>
+      <w:r>
+        <w:rPr>
+          <w:rFonts w:cstheme="minorHAnsi"/>
+        </w:rPr>
+        <w:t>The logic for fetching data is separated into a custom hook, making the component cleaner and more focused.</w:t>
       </w:r>
     </w:p>
     <w:p>
@@ -1196,19 +1340,28 @@
           <w:rStyle w:val="Strong"/>
           <w:rFonts w:cstheme="minorHAnsi"/>
           <w:b w:val="0"/>
+          <w:color w:val="3E0000"/>
         </w:rPr>
         <w:t>Reusability:</w:t>
       </w:r>
       <w:r>
         <w:rPr>
           <w:rFonts w:cstheme="minorHAnsi"/>
-        </w:rPr>
-        <w:t xml:space="preserve"> The </w:t>
+          <w:color w:val="3E0000"/>
+        </w:rPr>
+        <w:t xml:space="preserve"> </w:t>
+      </w:r>
+      <w:r>
+        <w:rPr>
+          <w:rFonts w:cstheme="minorHAnsi"/>
+        </w:rPr>
+        <w:t xml:space="preserve">The </w:t>
       </w:r>
       <w:r>
         <w:rPr>
           <w:rStyle w:val="HTMLCode"/>
           <w:rFonts w:asciiTheme="minorHAnsi" w:eastAsiaTheme="minorHAnsi" w:hAnsiTheme="minorHAnsi" w:cstheme="minorHAnsi"/>
+          <w:color w:val="3E0000"/>
           <w:sz w:val="22"/>
           <w:szCs w:val="22"/>
         </w:rPr>
@@ -1217,8 +1370,15 @@
       <w:r>
         <w:rPr>
           <w:rFonts w:cstheme="minorHAnsi"/>
-        </w:rPr>
-        <w:t xml:space="preserve"> hook can be reused in other components if needed.</w:t>
+          <w:color w:val="3E0000"/>
+        </w:rPr>
+        <w:t xml:space="preserve"> </w:t>
+      </w:r>
+      <w:r>
+        <w:rPr>
+          <w:rFonts w:cstheme="minorHAnsi"/>
+        </w:rPr>
+        <w:t>hook can be reused in other components if needed.</w:t>
       </w:r>
     </w:p>
     <w:p>
@@ -1284,17 +1444,6 @@
     </w:p>
     <w:p>
       <w:pPr>
-        <w:pStyle w:val="NormalWeb"/>
-        <w:rPr>
-          <w:rFonts w:asciiTheme="minorHAnsi" w:hAnsiTheme="minorHAnsi" w:cstheme="minorHAnsi"/>
-          <w:b/>
-          <w:sz w:val="22"/>
-          <w:szCs w:val="22"/>
-        </w:rPr>
-      </w:pPr>
-    </w:p>
-    <w:p>
-      <w:pPr>
         <w:pStyle w:val="Heading3"/>
         <w:rPr>
           <w:rFonts w:asciiTheme="minorHAnsi" w:hAnsiTheme="minorHAnsi" w:cstheme="minorHAnsi"/>
@@ -1311,6 +1460,36 @@
           <w:szCs w:val="22"/>
         </w:rPr>
         <w:t xml:space="preserve">The </w:t>
+      </w:r>
+      <w:r>
+        <w:rPr>
+          <w:rStyle w:val="HTMLCode"/>
+          <w:rFonts w:asciiTheme="minorHAnsi" w:hAnsiTheme="minorHAnsi" w:cstheme="minorHAnsi"/>
+          <w:b w:val="0"/>
+          <w:color w:val="3E0000"/>
+          <w:sz w:val="22"/>
+          <w:szCs w:val="22"/>
+        </w:rPr>
+        <w:t>useRestaurantMenu</w:t>
+      </w:r>
+      <w:r>
+        <w:rPr>
+          <w:rFonts w:asciiTheme="minorHAnsi" w:hAnsiTheme="minorHAnsi" w:cstheme="minorHAnsi"/>
+          <w:b w:val="0"/>
+          <w:color w:val="3E0000"/>
+          <w:sz w:val="22"/>
+          <w:szCs w:val="22"/>
+        </w:rPr>
+        <w:t xml:space="preserve"> </w:t>
+      </w:r>
+      <w:r>
+        <w:rPr>
+          <w:rFonts w:asciiTheme="minorHAnsi" w:hAnsiTheme="minorHAnsi" w:cstheme="minorHAnsi"/>
+          <w:b w:val="0"/>
+          <w:sz w:val="22"/>
+          <w:szCs w:val="22"/>
+        </w:rPr>
+        <w:t xml:space="preserve">hook fetches and returns the menu data for a given </w:t>
       </w:r>
       <w:r>
         <w:rPr>
@@ -1320,7 +1499,7 @@
           <w:sz w:val="22"/>
           <w:szCs w:val="22"/>
         </w:rPr>
-        <w:t>useRestaurantMenu</w:t>
+        <w:t>resId</w:t>
       </w:r>
       <w:r>
         <w:rPr>
@@ -1329,7 +1508,7 @@
           <w:sz w:val="22"/>
           <w:szCs w:val="22"/>
         </w:rPr>
-        <w:t xml:space="preserve"> hook fetches and returns the menu data for a given </w:t>
+        <w:t xml:space="preserve">, allowing the </w:t>
       </w:r>
       <w:r>
         <w:rPr>
@@ -1339,7 +1518,7 @@
           <w:sz w:val="22"/>
           <w:szCs w:val="22"/>
         </w:rPr>
-        <w:t>resId</w:t>
+        <w:t>RestaurantMenu</w:t>
       </w:r>
       <w:r>
         <w:rPr>
@@ -1348,27 +1527,63 @@
           <w:sz w:val="22"/>
           <w:szCs w:val="22"/>
         </w:rPr>
-        <w:t xml:space="preserve">, allowing the </w:t>
-      </w:r>
-      <w:r>
-        <w:rPr>
-          <w:rStyle w:val="HTMLCode"/>
+        <w:t xml:space="preserve"> component to display the correct menu information.</w:t>
+      </w:r>
+    </w:p>
+    <w:p>
+      <w:pPr>
+        <w:pStyle w:val="Heading3"/>
+        <w:rPr>
           <w:rFonts w:asciiTheme="minorHAnsi" w:hAnsiTheme="minorHAnsi" w:cstheme="minorHAnsi"/>
           <w:b w:val="0"/>
           <w:sz w:val="22"/>
           <w:szCs w:val="22"/>
         </w:rPr>
-        <w:t>RestaurantMenu</w:t>
-      </w:r>
-      <w:r>
+      </w:pPr>
+    </w:p>
+    <w:p>
+      <w:pPr>
+        <w:pStyle w:val="Heading3"/>
         <w:rPr>
           <w:rFonts w:asciiTheme="minorHAnsi" w:hAnsiTheme="minorHAnsi" w:cstheme="minorHAnsi"/>
           <w:b w:val="0"/>
           <w:sz w:val="22"/>
           <w:szCs w:val="22"/>
         </w:rPr>
-        <w:t xml:space="preserve"> component to display the correct menu information.</w:t>
-      </w:r>
+      </w:pPr>
+    </w:p>
+    <w:p>
+      <w:pPr>
+        <w:pStyle w:val="Heading3"/>
+        <w:rPr>
+          <w:rFonts w:asciiTheme="minorHAnsi" w:hAnsiTheme="minorHAnsi" w:cstheme="minorHAnsi"/>
+          <w:b w:val="0"/>
+          <w:sz w:val="22"/>
+          <w:szCs w:val="22"/>
+        </w:rPr>
+      </w:pPr>
+    </w:p>
+    <w:p>
+      <w:pPr>
+        <w:pStyle w:val="Heading3"/>
+        <w:rPr>
+          <w:rFonts w:asciiTheme="minorHAnsi" w:hAnsiTheme="minorHAnsi" w:cstheme="minorHAnsi"/>
+          <w:b w:val="0"/>
+          <w:sz w:val="22"/>
+          <w:szCs w:val="22"/>
+        </w:rPr>
+      </w:pPr>
+    </w:p>
+    <w:p>
+      <w:pPr>
+        <w:pStyle w:val="Heading3"/>
+        <w:rPr>
+          <w:rFonts w:asciiTheme="minorHAnsi" w:hAnsiTheme="minorHAnsi" w:cstheme="minorHAnsi"/>
+          <w:b w:val="0"/>
+          <w:sz w:val="22"/>
+          <w:szCs w:val="22"/>
+        </w:rPr>
+      </w:pPr>
     </w:p>
     <w:p>
       <w:pPr>
@@ -1389,6 +1604,7 @@
           <w:sz w:val="32"/>
           <w:szCs w:val="32"/>
         </w:rPr>
+        <w:lastRenderedPageBreak/>
         <w:t>Constants and Hook Usage</w:t>
       </w:r>
     </w:p>
@@ -1407,15 +1623,37 @@
         <w:rPr>
           <w:rStyle w:val="Strong"/>
           <w:rFonts w:cstheme="minorHAnsi"/>
-        </w:rPr>
-        <w:t xml:space="preserve">Constant – </w:t>
+          <w:b w:val="0"/>
+          <w:bCs w:val="0"/>
+          <w:color w:val="3E0000"/>
+        </w:rPr>
+        <w:t xml:space="preserve">Constant </w:t>
+      </w:r>
+      <w:r>
+        <w:rPr>
+          <w:rStyle w:val="Strong"/>
+          <w:rFonts w:cstheme="minorHAnsi"/>
+          <w:b w:val="0"/>
+          <w:bCs w:val="0"/>
+          <w:color w:val="3E0000"/>
+        </w:rPr>
+        <w:t>-</w:t>
+      </w:r>
+      <w:r>
+        <w:rPr>
+          <w:rStyle w:val="Strong"/>
+          <w:rFonts w:cstheme="minorHAnsi"/>
+          <w:b w:val="0"/>
+          <w:bCs w:val="0"/>
+          <w:color w:val="3E0000"/>
+        </w:rPr>
+        <w:t xml:space="preserve"> </w:t>
       </w:r>
       <w:r>
         <w:rPr>
           <w:rStyle w:val="HTMLCode"/>
           <w:rFonts w:asciiTheme="minorHAnsi" w:eastAsiaTheme="minorHAnsi" w:hAnsiTheme="minorHAnsi" w:cstheme="minorHAnsi"/>
-          <w:b/>
-          <w:bCs/>
+          <w:color w:val="3E0000"/>
           <w:sz w:val="22"/>
           <w:szCs w:val="22"/>
         </w:rPr>
@@ -1425,14 +1663,24 @@
         <w:rPr>
           <w:rStyle w:val="Strong"/>
           <w:rFonts w:cstheme="minorHAnsi"/>
-        </w:rPr>
-        <w:t>:</w:t>
-      </w:r>
-      <w:r>
-        <w:rPr>
-          <w:rFonts w:cstheme="minorHAnsi"/>
-        </w:rPr>
-        <w:t xml:space="preserve"> A unique identifier used to fetch the specific restaurant's menu data.</w:t>
+          <w:b w:val="0"/>
+          <w:bCs w:val="0"/>
+          <w:color w:val="3E0000"/>
+        </w:rPr>
+        <w:t xml:space="preserve"> -</w:t>
+      </w:r>
+      <w:r>
+        <w:rPr>
+          <w:rFonts w:cstheme="minorHAnsi"/>
+          <w:color w:val="3E0000"/>
+        </w:rPr>
+        <w:t xml:space="preserve"> </w:t>
+      </w:r>
+      <w:r>
+        <w:rPr>
+          <w:rFonts w:cstheme="minorHAnsi"/>
+        </w:rPr>
+        <w:t>A unique identifier used to fetch the specific restaurant's menu data.</w:t>
       </w:r>
     </w:p>
     <w:p>
@@ -1450,14 +1698,57 @@
         <w:rPr>
           <w:rStyle w:val="Strong"/>
           <w:rFonts w:cstheme="minorHAnsi"/>
-        </w:rPr>
-        <w:t>Hook Usage:</w:t>
-      </w:r>
-      <w:r>
-        <w:rPr>
-          <w:rFonts w:cstheme="minorHAnsi"/>
-        </w:rPr>
-        <w:t xml:space="preserve"> The </w:t>
+          <w:b w:val="0"/>
+          <w:bCs w:val="0"/>
+          <w:color w:val="3E0000"/>
+        </w:rPr>
+        <w:t>Hook Usage</w:t>
+      </w:r>
+      <w:r>
+        <w:rPr>
+          <w:rStyle w:val="Strong"/>
+          <w:rFonts w:cstheme="minorHAnsi"/>
+          <w:b w:val="0"/>
+          <w:bCs w:val="0"/>
+          <w:color w:val="3E0000"/>
+        </w:rPr>
+        <w:t xml:space="preserve"> -</w:t>
+      </w:r>
+      <w:r>
+        <w:rPr>
+          <w:rFonts w:cstheme="minorHAnsi"/>
+          <w:color w:val="3E0000"/>
+        </w:rPr>
+        <w:t xml:space="preserve"> </w:t>
+      </w:r>
+      <w:r>
+        <w:rPr>
+          <w:rFonts w:cstheme="minorHAnsi"/>
+        </w:rPr>
+        <w:t xml:space="preserve">The </w:t>
+      </w:r>
+      <w:r>
+        <w:rPr>
+          <w:rStyle w:val="HTMLCode"/>
+          <w:rFonts w:asciiTheme="minorHAnsi" w:eastAsiaTheme="minorHAnsi" w:hAnsiTheme="minorHAnsi" w:cstheme="minorHAnsi"/>
+          <w:color w:val="3E0000"/>
+          <w:sz w:val="22"/>
+          <w:szCs w:val="22"/>
+        </w:rPr>
+        <w:t>useRestaurantMenu</w:t>
+      </w:r>
+      <w:r>
+        <w:rPr>
+          <w:rFonts w:cstheme="minorHAnsi"/>
+          <w:color w:val="3E0000"/>
+        </w:rPr>
+        <w:t xml:space="preserve"> </w:t>
+      </w:r>
+      <w:r>
+        <w:rPr>
+          <w:rFonts w:cstheme="minorHAnsi"/>
+        </w:rPr>
+        <w:t xml:space="preserve">hook is called inside the </w:t>
       </w:r>
       <w:r>
         <w:rPr>
@@ -1466,43 +1757,36 @@
           <w:sz w:val="22"/>
           <w:szCs w:val="22"/>
         </w:rPr>
-        <w:t>useRestaurantMenu</w:t>
-      </w:r>
-      <w:r>
-        <w:rPr>
-          <w:rFonts w:cstheme="minorHAnsi"/>
-        </w:rPr>
-        <w:t xml:space="preserve"> hook is called inside the </w:t>
+        <w:t>RestaurantMenu</w:t>
+      </w:r>
+      <w:r>
+        <w:rPr>
+          <w:rFonts w:cstheme="minorHAnsi"/>
+        </w:rPr>
+        <w:t xml:space="preserve"> component, with </w:t>
       </w:r>
       <w:r>
         <w:rPr>
           <w:rStyle w:val="HTMLCode"/>
           <w:rFonts w:asciiTheme="minorHAnsi" w:eastAsiaTheme="minorHAnsi" w:hAnsiTheme="minorHAnsi" w:cstheme="minorHAnsi"/>
+          <w:color w:val="3E0000"/>
           <w:sz w:val="22"/>
           <w:szCs w:val="22"/>
         </w:rPr>
-        <w:t>RestaurantMenu</w:t>
-      </w:r>
-      <w:r>
-        <w:rPr>
-          <w:rFonts w:cstheme="minorHAnsi"/>
-        </w:rPr>
-        <w:t xml:space="preserve"> component, with </w:t>
-      </w:r>
-      <w:r>
-        <w:rPr>
-          <w:rStyle w:val="HTMLCode"/>
-          <w:rFonts w:asciiTheme="minorHAnsi" w:eastAsiaTheme="minorHAnsi" w:hAnsiTheme="minorHAnsi" w:cstheme="minorHAnsi"/>
-          <w:sz w:val="22"/>
-          <w:szCs w:val="22"/>
-        </w:rPr>
         <w:t>resId</w:t>
       </w:r>
       <w:r>
         <w:rPr>
           <w:rFonts w:cstheme="minorHAnsi"/>
-        </w:rPr>
-        <w:t xml:space="preserve"> passed as an argument to retrieve the correct menu data.</w:t>
+          <w:color w:val="3E0000"/>
+        </w:rPr>
+        <w:t xml:space="preserve"> </w:t>
+      </w:r>
+      <w:r>
+        <w:rPr>
+          <w:rFonts w:cstheme="minorHAnsi"/>
+        </w:rPr>
+        <w:t>passed as an argument to retrieve the correct menu data.</w:t>
       </w:r>
     </w:p>
     <w:p>
@@ -1515,22 +1799,10 @@
           <w:szCs w:val="22"/>
         </w:rPr>
       </w:pPr>
-    </w:p>
-    <w:p>
-      <w:pPr>
-        <w:pStyle w:val="NormalWeb"/>
-        <w:rPr>
-          <w:rFonts w:asciiTheme="minorHAnsi" w:hAnsiTheme="minorHAnsi" w:cstheme="minorHAnsi"/>
-          <w:b/>
-          <w:sz w:val="22"/>
-          <w:szCs w:val="22"/>
-        </w:rPr>
-      </w:pPr>
       <w:r>
         <w:rPr>
           <w:noProof/>
         </w:rPr>
-        <w:lastRenderedPageBreak/>
         <w:drawing>
           <wp:inline distT="0" distB="0" distL="0" distR="0" wp14:anchorId="49E89F31" wp14:editId="15488736">
             <wp:extent cx="6187440" cy="4344780"/>
@@ -1611,115 +1883,125 @@
       <w:r>
         <w:rPr>
           <w:rFonts w:eastAsia="Times New Roman" w:cstheme="minorHAnsi"/>
+          <w:lang w:eastAsia="en-IN"/>
+        </w:rPr>
+        <w:t>Problem:</w:t>
+      </w:r>
+      <w:r>
+        <w:rPr>
+          <w:rFonts w:eastAsia="Times New Roman" w:cstheme="minorHAnsi"/>
           <w:b/>
           <w:bCs/>
           <w:lang w:eastAsia="en-IN"/>
         </w:rPr>
-        <w:t>Problem:</w:t>
-      </w:r>
-      <w:r>
+        <w:t xml:space="preserve"> </w:t>
+      </w:r>
+      <w:r>
+        <w:rPr>
+          <w:rFonts w:eastAsia="Times New Roman" w:cstheme="minorHAnsi"/>
+          <w:lang w:eastAsia="en-IN"/>
+        </w:rPr>
+        <w:t xml:space="preserve">Initially, the RestaurantMenu component was responsible for both </w:t>
+      </w:r>
+      <w:r>
+        <w:rPr>
+          <w:rFonts w:eastAsia="Times New Roman" w:cstheme="minorHAnsi"/>
+          <w:bCs/>
+          <w:lang w:eastAsia="en-IN"/>
+        </w:rPr>
+        <w:t>fetching data</w:t>
+      </w:r>
+      <w:r>
+        <w:rPr>
+          <w:rFonts w:eastAsia="Times New Roman" w:cstheme="minorHAnsi"/>
+          <w:lang w:eastAsia="en-IN"/>
+        </w:rPr>
+        <w:t xml:space="preserve"> and </w:t>
+      </w:r>
+      <w:r>
+        <w:rPr>
+          <w:rFonts w:eastAsia="Times New Roman" w:cstheme="minorHAnsi"/>
+          <w:bCs/>
+          <w:lang w:eastAsia="en-IN"/>
+        </w:rPr>
+        <w:t>rendering the UI</w:t>
+      </w:r>
+      <w:r>
+        <w:rPr>
+          <w:rFonts w:eastAsia="Times New Roman" w:cstheme="minorHAnsi"/>
+          <w:lang w:eastAsia="en-IN"/>
+        </w:rPr>
+        <w:t xml:space="preserve">, which violates the </w:t>
+      </w:r>
+      <w:r>
+        <w:rPr>
+          <w:rFonts w:eastAsia="Times New Roman" w:cstheme="minorHAnsi"/>
+          <w:bCs/>
+          <w:lang w:eastAsia="en-IN"/>
+        </w:rPr>
+        <w:t>Single Responsibility Principle (SRP)</w:t>
+      </w:r>
+      <w:r>
+        <w:rPr>
+          <w:rFonts w:eastAsia="Times New Roman" w:cstheme="minorHAnsi"/>
+          <w:lang w:eastAsia="en-IN"/>
+        </w:rPr>
+        <w:t xml:space="preserve"> </w:t>
+      </w:r>
+      <w:r>
+        <w:rPr>
+          <w:rFonts w:eastAsia="Times New Roman" w:cstheme="minorHAnsi"/>
+          <w:lang w:eastAsia="en-IN"/>
+        </w:rPr>
+        <w:t>-</w:t>
+      </w:r>
+      <w:r>
+        <w:rPr>
+          <w:rFonts w:eastAsia="Times New Roman" w:cstheme="minorHAnsi"/>
+          <w:lang w:eastAsia="en-IN"/>
+        </w:rPr>
+        <w:t xml:space="preserve"> a core software design principle that states each component should have only one specific responsibility.</w:t>
+      </w:r>
+    </w:p>
+    <w:p>
+      <w:pPr>
+        <w:spacing w:before="100" w:beforeAutospacing="1" w:after="100" w:afterAutospacing="1" w:line="240" w:lineRule="auto"/>
         <w:rPr>
           <w:rFonts w:eastAsia="Times New Roman" w:cstheme="minorHAnsi"/>
           <w:b/>
           <w:bCs/>
           <w:lang w:eastAsia="en-IN"/>
         </w:rPr>
-        <w:t xml:space="preserve"> </w:t>
-      </w:r>
-      <w:r>
-        <w:rPr>
-          <w:rFonts w:eastAsia="Times New Roman" w:cstheme="minorHAnsi"/>
-          <w:lang w:eastAsia="en-IN"/>
-        </w:rPr>
-        <w:t xml:space="preserve">Initially, the RestaurantMenu component was responsible for both </w:t>
-      </w:r>
-      <w:r>
-        <w:rPr>
-          <w:rFonts w:eastAsia="Times New Roman" w:cstheme="minorHAnsi"/>
-          <w:bCs/>
-          <w:lang w:eastAsia="en-IN"/>
-        </w:rPr>
-        <w:t>fetching data</w:t>
-      </w:r>
-      <w:r>
-        <w:rPr>
-          <w:rFonts w:eastAsia="Times New Roman" w:cstheme="minorHAnsi"/>
-          <w:lang w:eastAsia="en-IN"/>
-        </w:rPr>
-        <w:t xml:space="preserve"> and </w:t>
-      </w:r>
-      <w:r>
-        <w:rPr>
-          <w:rFonts w:eastAsia="Times New Roman" w:cstheme="minorHAnsi"/>
-          <w:bCs/>
-          <w:lang w:eastAsia="en-IN"/>
-        </w:rPr>
-        <w:t>rendering the UI</w:t>
-      </w:r>
-      <w:r>
-        <w:rPr>
-          <w:rFonts w:eastAsia="Times New Roman" w:cstheme="minorHAnsi"/>
-          <w:lang w:eastAsia="en-IN"/>
-        </w:rPr>
-        <w:t xml:space="preserve">, which violates the </w:t>
-      </w:r>
-      <w:r>
-        <w:rPr>
-          <w:rFonts w:eastAsia="Times New Roman" w:cstheme="minorHAnsi"/>
-          <w:bCs/>
-          <w:lang w:eastAsia="en-IN"/>
-        </w:rPr>
-        <w:t>Single Responsibility Principle (SRP)</w:t>
-      </w:r>
-      <w:r>
-        <w:rPr>
-          <w:rFonts w:eastAsia="Times New Roman" w:cstheme="minorHAnsi"/>
-          <w:lang w:eastAsia="en-IN"/>
-        </w:rPr>
-        <w:t xml:space="preserve"> — a core software design principle that states each component should have only one specific responsibility.</w:t>
-      </w:r>
-    </w:p>
-    <w:p>
-      <w:pPr>
-        <w:spacing w:before="100" w:beforeAutospacing="1" w:after="100" w:afterAutospacing="1" w:line="240" w:lineRule="auto"/>
+      </w:pPr>
+      <w:r>
+        <w:rPr>
+          <w:rFonts w:eastAsia="Times New Roman" w:cstheme="minorHAnsi"/>
+          <w:lang w:eastAsia="en-IN"/>
+        </w:rPr>
+        <w:t>Solution:</w:t>
+      </w:r>
+      <w:r>
         <w:rPr>
           <w:rFonts w:eastAsia="Times New Roman" w:cstheme="minorHAnsi"/>
           <w:b/>
           <w:bCs/>
           <w:lang w:eastAsia="en-IN"/>
         </w:rPr>
-      </w:pPr>
-      <w:r>
-        <w:rPr>
-          <w:rFonts w:eastAsia="Times New Roman" w:cstheme="minorHAnsi"/>
-          <w:b/>
+        <w:t xml:space="preserve"> </w:t>
+      </w:r>
+      <w:r>
+        <w:rPr>
+          <w:rFonts w:eastAsia="Times New Roman" w:cstheme="minorHAnsi"/>
+          <w:lang w:eastAsia="en-IN"/>
+        </w:rPr>
+        <w:t xml:space="preserve">To adhere to SRP, we extracted the data-fetching logic into a </w:t>
+      </w:r>
+      <w:r>
+        <w:rPr>
+          <w:rFonts w:eastAsia="Times New Roman" w:cstheme="minorHAnsi"/>
           <w:bCs/>
           <w:lang w:eastAsia="en-IN"/>
         </w:rPr>
-        <w:t>Solution:</w:t>
-      </w:r>
-      <w:r>
-        <w:rPr>
-          <w:rFonts w:eastAsia="Times New Roman" w:cstheme="minorHAnsi"/>
-          <w:b/>
-          <w:bCs/>
-          <w:lang w:eastAsia="en-IN"/>
-        </w:rPr>
-        <w:t xml:space="preserve"> </w:t>
-      </w:r>
-      <w:r>
-        <w:rPr>
-          <w:rFonts w:eastAsia="Times New Roman" w:cstheme="minorHAnsi"/>
-          <w:lang w:eastAsia="en-IN"/>
-        </w:rPr>
-        <w:t xml:space="preserve">To adhere to SRP, we extracted the data-fetching logic into a </w:t>
-      </w:r>
-      <w:r>
-        <w:rPr>
-          <w:rFonts w:eastAsia="Times New Roman" w:cstheme="minorHAnsi"/>
-          <w:bCs/>
-          <w:lang w:eastAsia="en-IN"/>
-        </w:rPr>
         <w:t>custom hook</w:t>
       </w:r>
       <w:r>
@@ -1741,8 +2023,6 @@
       <w:r>
         <w:rPr>
           <w:rFonts w:eastAsia="Times New Roman" w:cstheme="minorHAnsi"/>
-          <w:b/>
-          <w:bCs/>
           <w:lang w:eastAsia="en-IN"/>
         </w:rPr>
         <w:t>Benefits:</w:t>
@@ -1917,34 +2197,33 @@
       <w:r>
         <w:rPr>
           <w:rFonts w:eastAsia="Times New Roman" w:cstheme="minorHAnsi"/>
+          <w:lang w:eastAsia="en-IN"/>
+        </w:rPr>
+        <w:lastRenderedPageBreak/>
+        <w:t>Usage:</w:t>
+      </w:r>
+      <w:r>
+        <w:rPr>
+          <w:rFonts w:eastAsia="Times New Roman" w:cstheme="minorHAnsi"/>
           <w:b/>
           <w:bCs/>
           <w:lang w:eastAsia="en-IN"/>
         </w:rPr>
-        <w:t>Usage:</w:t>
-      </w:r>
-      <w:r>
-        <w:rPr>
-          <w:rFonts w:eastAsia="Times New Roman" w:cstheme="minorHAnsi"/>
-          <w:b/>
+        <w:t xml:space="preserve"> </w:t>
+      </w:r>
+      <w:r>
+        <w:rPr>
+          <w:rFonts w:eastAsia="Times New Roman" w:cstheme="minorHAnsi"/>
+          <w:lang w:eastAsia="en-IN"/>
+        </w:rPr>
+        <w:t xml:space="preserve">Whenever the RestaurantMenu component needs menu data, it simply </w:t>
+      </w:r>
+      <w:r>
+        <w:rPr>
+          <w:rFonts w:eastAsia="Times New Roman" w:cstheme="minorHAnsi"/>
           <w:bCs/>
           <w:lang w:eastAsia="en-IN"/>
         </w:rPr>
-        <w:t xml:space="preserve"> </w:t>
-      </w:r>
-      <w:r>
-        <w:rPr>
-          <w:rFonts w:eastAsia="Times New Roman" w:cstheme="minorHAnsi"/>
-          <w:lang w:eastAsia="en-IN"/>
-        </w:rPr>
-        <w:t xml:space="preserve">Whenever the RestaurantMenu component needs menu data, it simply </w:t>
-      </w:r>
-      <w:r>
-        <w:rPr>
-          <w:rFonts w:eastAsia="Times New Roman" w:cstheme="minorHAnsi"/>
-          <w:bCs/>
-          <w:lang w:eastAsia="en-IN"/>
-        </w:rPr>
         <w:t>imports and uses</w:t>
       </w:r>
       <w:r>
@@ -1954,13 +2233,6 @@
         </w:rPr>
         <w:t xml:space="preserve"> the custom hook.</w:t>
       </w:r>
-    </w:p>
-    <w:p>
-      <w:pPr>
-        <w:rPr>
-          <w:rFonts w:cstheme="minorHAnsi"/>
-        </w:rPr>
-      </w:pPr>
     </w:p>
     <w:p>
       <w:pPr>
@@ -1983,22 +2255,12 @@
       </w:pPr>
       <w:r>
         <w:rPr>
-          <w:rFonts w:ascii="Segoe UI Emoji" w:hAnsi="Segoe UI Emoji" w:cs="Segoe UI Emoji"/>
+          <w:rFonts w:cstheme="minorHAnsi"/>
           <w:color w:val="0070C0"/>
           <w:sz w:val="32"/>
           <w:szCs w:val="32"/>
         </w:rPr>
-        <w:lastRenderedPageBreak/>
-        <w:t>🌐</w:t>
-      </w:r>
-      <w:r>
-        <w:rPr>
-          <w:rFonts w:cstheme="minorHAnsi"/>
-          <w:color w:val="0070C0"/>
-          <w:sz w:val="32"/>
-          <w:szCs w:val="32"/>
-        </w:rPr>
-        <w:t xml:space="preserve"> Building Online and Offline Features</w:t>
+        <w:t>Building Online and Offline Features</w:t>
       </w:r>
     </w:p>
     <w:p>
@@ -2255,14 +2517,18 @@
         <w:spacing w:before="100" w:beforeAutospacing="1" w:after="100" w:afterAutospacing="1" w:line="240" w:lineRule="auto"/>
         <w:rPr>
           <w:rFonts w:eastAsia="Times New Roman" w:cstheme="minorHAnsi"/>
-          <w:lang w:eastAsia="en-IN"/>
-        </w:rPr>
-      </w:pPr>
-      <w:r>
-        <w:rPr>
-          <w:rFonts w:eastAsia="Times New Roman" w:cstheme="minorHAnsi"/>
           <w:b/>
           <w:bCs/>
+          <w:color w:val="2F5496" w:themeColor="accent1" w:themeShade="BF"/>
+          <w:lang w:eastAsia="en-IN"/>
+        </w:rPr>
+      </w:pPr>
+      <w:r>
+        <w:rPr>
+          <w:rFonts w:eastAsia="Times New Roman" w:cstheme="minorHAnsi"/>
+          <w:b/>
+          <w:bCs/>
+          <w:color w:val="2F5496" w:themeColor="accent1" w:themeShade="BF"/>
           <w:lang w:eastAsia="en-IN"/>
         </w:rPr>
         <w:t>Adding Event Listeners:</w:t>
@@ -2317,15 +2583,45 @@
         <w:spacing w:before="100" w:beforeAutospacing="1" w:after="100" w:afterAutospacing="1" w:line="240" w:lineRule="auto"/>
         <w:rPr>
           <w:rFonts w:eastAsia="Times New Roman" w:cstheme="minorHAnsi"/>
-          <w:lang w:eastAsia="en-IN"/>
-        </w:rPr>
-      </w:pPr>
-      <w:r>
-        <w:rPr>
-          <w:rFonts w:eastAsia="Times New Roman" w:cstheme="minorHAnsi"/>
-          <w:lang w:eastAsia="en-IN"/>
-        </w:rPr>
-        <w:t>These listeners ensure the component is aware of changes in the network status in real-time.</w:t>
+          <w:color w:val="3E0000"/>
+          <w:lang w:eastAsia="en-IN"/>
+        </w:rPr>
+      </w:pPr>
+      <w:r>
+        <w:rPr>
+          <w:rFonts w:eastAsia="Times New Roman" w:cstheme="minorHAnsi"/>
+          <w:lang w:eastAsia="en-IN"/>
+        </w:rPr>
+        <w:t>These listeners ensure the component</w:t>
+      </w:r>
+      <w:r>
+        <w:rPr>
+          <w:rFonts w:eastAsia="Times New Roman" w:cstheme="minorHAnsi"/>
+          <w:lang w:eastAsia="en-IN"/>
+        </w:rPr>
+        <w:t xml:space="preserve"> </w:t>
+      </w:r>
+      <w:r>
+        <w:rPr>
+          <w:rFonts w:eastAsia="Times New Roman" w:cstheme="minorHAnsi"/>
+          <w:lang w:eastAsia="en-IN"/>
+        </w:rPr>
+        <w:t>(where the hook will be used)</w:t>
+      </w:r>
+      <w:r>
+        <w:rPr>
+          <w:rFonts w:eastAsia="Times New Roman" w:cstheme="minorHAnsi"/>
+          <w:lang w:eastAsia="en-IN"/>
+        </w:rPr>
+        <w:t xml:space="preserve"> is aware </w:t>
+      </w:r>
+      <w:r>
+        <w:rPr>
+          <w:rFonts w:eastAsia="Times New Roman" w:cstheme="minorHAnsi"/>
+          <w:color w:val="3E0000"/>
+          <w:lang w:eastAsia="en-IN"/>
+        </w:rPr>
+        <w:t>of changes in the network status in real-time.</w:t>
       </w:r>
     </w:p>
     <w:p>
@@ -2406,6 +2702,7 @@
         <w:spacing w:before="100" w:beforeAutospacing="1" w:after="100" w:afterAutospacing="1" w:line="240" w:lineRule="auto"/>
         <w:rPr>
           <w:rFonts w:eastAsia="Times New Roman" w:cstheme="minorHAnsi"/>
+          <w:color w:val="2F5496" w:themeColor="accent1" w:themeShade="BF"/>
           <w:lang w:eastAsia="en-IN"/>
         </w:rPr>
       </w:pPr>
@@ -2414,6 +2711,7 @@
           <w:rFonts w:eastAsia="Times New Roman" w:cstheme="minorHAnsi"/>
           <w:b/>
           <w:bCs/>
+          <w:color w:val="2F5496" w:themeColor="accent1" w:themeShade="BF"/>
           <w:lang w:eastAsia="en-IN"/>
         </w:rPr>
         <w:lastRenderedPageBreak/>
@@ -2485,6 +2783,7 @@
         <w:spacing w:before="100" w:beforeAutospacing="1" w:after="100" w:afterAutospacing="1" w:line="240" w:lineRule="auto"/>
         <w:rPr>
           <w:rFonts w:eastAsia="Times New Roman" w:cstheme="minorHAnsi"/>
+          <w:color w:val="2F5496" w:themeColor="accent1" w:themeShade="BF"/>
           <w:lang w:eastAsia="en-IN"/>
         </w:rPr>
       </w:pPr>
@@ -2493,6 +2792,7 @@
           <w:rFonts w:eastAsia="Times New Roman" w:cstheme="minorHAnsi"/>
           <w:b/>
           <w:bCs/>
+          <w:color w:val="2F5496" w:themeColor="accent1" w:themeShade="BF"/>
           <w:lang w:eastAsia="en-IN"/>
         </w:rPr>
         <w:t>State Updates:</w:t>
@@ -2556,6 +2856,25 @@
           <w:lang w:eastAsia="en-IN"/>
         </w:rPr>
         <w:t>This is a reactive pattern where the component immediately responds to changes in the network state.</w:t>
+      </w:r>
+    </w:p>
+    <w:p>
+      <w:pPr>
+        <w:spacing w:before="100" w:beforeAutospacing="1" w:after="100" w:afterAutospacing="1" w:line="240" w:lineRule="auto"/>
+        <w:ind w:left="360"/>
+        <w:rPr>
+          <w:rFonts w:eastAsia="Times New Roman" w:cstheme="minorHAnsi"/>
+          <w:color w:val="3E0000"/>
+          <w:lang w:eastAsia="en-IN"/>
+        </w:rPr>
+      </w:pPr>
+      <w:r>
+        <w:rPr>
+          <w:rFonts w:eastAsia="Times New Roman" w:cstheme="minorHAnsi"/>
+          <w:color w:val="3E0000"/>
+          <w:lang w:eastAsia="en-IN"/>
+        </w:rPr>
+        <w:t>Inside the custom hook when the state is updated the component using the hook will be rerendered. And the reacts reconciliation mechanism kicks in.</w:t>
       </w:r>
     </w:p>
     <w:p>
@@ -2741,7 +3060,16 @@
         <w:spacing w:line="285" w:lineRule="atLeast"/>
       </w:pPr>
       <w:r>
-        <w:t>We can use this feature to enable chat notifications with color indicators: green for when the user is online and red for when the user is offline. Let’s implement this feature in our header component.</w:t>
+        <w:t xml:space="preserve">We can use this feature to enable </w:t>
+      </w:r>
+      <w:r>
+        <w:rPr>
+          <w:color w:val="3E0000"/>
+        </w:rPr>
+        <w:t xml:space="preserve">chat </w:t>
+      </w:r>
+      <w:r>
+        <w:t>notifications with color indicators: green for when the user is online and red for when the user is offline. Let’s implement this feature in our header component.</w:t>
       </w:r>
     </w:p>
     <w:p>
@@ -2902,14 +3230,29 @@
     </w:p>
     <w:p/>
     <w:p>
-      <w:r>
-        <w:rPr>
-          <w:b/>
-        </w:rPr>
-        <w:t>Note:</w:t>
-      </w:r>
-      <w:r>
-        <w:t xml:space="preserve"> It's a good practice to start custom hook names with 'use'. While not strictly required, some projects use a linter that enforces this naming convention. If we don’t follow it, the linter may throw an error.</w:t>
+      <w:pPr>
+        <w:rPr>
+          <w:color w:val="3E0000"/>
+        </w:rPr>
+      </w:pPr>
+      <w:r>
+        <w:rPr>
+          <w:bCs/>
+          <w:color w:val="3E0000"/>
+        </w:rPr>
+        <w:t>Note</w:t>
+      </w:r>
+      <w:r>
+        <w:rPr>
+          <w:bCs/>
+          <w:color w:val="3E0000"/>
+        </w:rPr>
+        <w:t xml:space="preserve"> - </w:t>
+      </w:r>
+    </w:p>
+    <w:p>
+      <w:r>
+        <w:t>It's a good practice to start custom hook names with 'use'. While not strictly required, some projects use a linter that enforces this naming convention. If we don’t follow it, the linter may throw an error.</w:t>
       </w:r>
     </w:p>
     <w:p>
@@ -2956,6 +3299,7 @@
         <w:rPr>
           <w:rStyle w:val="HTMLCode"/>
           <w:rFonts w:asciiTheme="minorHAnsi" w:eastAsiaTheme="minorHAnsi" w:hAnsiTheme="minorHAnsi" w:cstheme="minorHAnsi"/>
+          <w:color w:val="3E0000"/>
           <w:sz w:val="22"/>
           <w:szCs w:val="22"/>
         </w:rPr>
@@ -3184,6 +3528,7 @@
         <w:rPr>
           <w:rFonts w:eastAsia="Times New Roman" w:cstheme="minorHAnsi"/>
           <w:b/>
+          <w:color w:val="2F5496" w:themeColor="accent1" w:themeShade="BF"/>
           <w:lang w:eastAsia="en-IN"/>
         </w:rPr>
       </w:pPr>
@@ -3191,6 +3536,7 @@
         <w:rPr>
           <w:rFonts w:eastAsia="Times New Roman" w:cstheme="minorHAnsi"/>
           <w:b/>
+          <w:color w:val="2F5496" w:themeColor="accent1" w:themeShade="BF"/>
           <w:lang w:eastAsia="en-IN"/>
         </w:rPr>
         <w:t>During bundling -</w:t>
@@ -3646,19 +3992,11 @@
       </w:pPr>
       <w:r>
         <w:rPr>
-          <w:rFonts w:ascii="Segoe UI Emoji" w:eastAsia="Times New Roman" w:hAnsi="Segoe UI Emoji" w:cs="Segoe UI Emoji"/>
+          <w:rFonts w:eastAsia="Times New Roman" w:cstheme="minorHAnsi"/>
           <w:bCs/>
           <w:lang w:eastAsia="en-IN"/>
         </w:rPr>
-        <w:t>🔄</w:t>
-      </w:r>
-      <w:r>
-        <w:rPr>
-          <w:rFonts w:eastAsia="Times New Roman" w:cstheme="minorHAnsi"/>
-          <w:bCs/>
-          <w:lang w:eastAsia="en-IN"/>
-        </w:rPr>
-        <w:t xml:space="preserve"> Without Bundling:</w:t>
+        <w:t>Without Bundling:</w:t>
       </w:r>
       <w:r>
         <w:rPr>
@@ -3674,7 +4012,14 @@
           <w:rFonts w:eastAsia="Times New Roman" w:cstheme="minorHAnsi"/>
           <w:lang w:eastAsia="en-IN"/>
         </w:rPr>
-        <w:t>Imagine a typical modern web app with many JavaScript files:</w:t>
+        <w:t>Imagine a typical modern web app with many JavaScript files</w:t>
+      </w:r>
+      <w:r>
+        <w:rPr>
+          <w:rFonts w:eastAsia="Times New Roman" w:cstheme="minorHAnsi"/>
+          <w:lang w:eastAsia="en-IN"/>
+        </w:rPr>
+        <w:t>.</w:t>
       </w:r>
     </w:p>
     <w:p>
@@ -4393,7 +4738,7 @@
       <w:r>
         <w:rPr>
           <w:rFonts w:cstheme="minorHAnsi"/>
-          <w:b/>
+          <w:bCs/>
         </w:rPr>
         <w:t>:</w:t>
       </w:r>
@@ -4495,7 +4840,7 @@
           <w:rStyle w:val="Strong"/>
           <w:b w:val="0"/>
         </w:rPr>
-        <w:t>How it improves performance:</w:t>
+        <w:t>How it improves performance</w:t>
       </w:r>
     </w:p>
     <w:p>
@@ -4628,6 +4973,14 @@
       </w:r>
       <w:r>
         <w:rPr>
+          <w:rStyle w:val="Strong"/>
+          <w:rFonts w:cstheme="minorHAnsi"/>
+          <w:b w:val="0"/>
+        </w:rPr>
+        <w:t xml:space="preserve"> (not loaded immediately)</w:t>
+      </w:r>
+      <w:r>
+        <w:rPr>
           <w:rFonts w:cstheme="minorHAnsi"/>
         </w:rPr>
         <w:t xml:space="preserve"> until the user </w:t>
@@ -4644,7 +4997,19 @@
         <w:rPr>
           <w:rFonts w:cstheme="minorHAnsi"/>
         </w:rPr>
-        <w:t xml:space="preserve"> or it </w:t>
+        <w:t xml:space="preserve"> or </w:t>
+      </w:r>
+      <w:r>
+        <w:rPr>
+          <w:rFonts w:cstheme="minorHAnsi"/>
+        </w:rPr>
+        <w:t>user</w:t>
+      </w:r>
+      <w:r>
+        <w:rPr>
+          <w:rFonts w:cstheme="minorHAnsi"/>
+        </w:rPr>
+        <w:t xml:space="preserve"> </w:t>
       </w:r>
       <w:r>
         <w:rPr>
@@ -4652,13 +5017,7 @@
           <w:rFonts w:cstheme="minorHAnsi"/>
           <w:b w:val="0"/>
         </w:rPr>
-        <w:t>enters the visible part of the screen</w:t>
-      </w:r>
-      <w:r>
-        <w:rPr>
-          <w:rFonts w:cstheme="minorHAnsi"/>
-        </w:rPr>
-        <w:t xml:space="preserve"> (the viewport).</w:t>
+        <w:t xml:space="preserve">enters the visible part of the </w:t>
       </w:r>
       <w:r>
         <w:rPr>
@@ -4666,7 +5025,29 @@
           <w:rFonts w:cstheme="minorHAnsi"/>
           <w:b w:val="0"/>
         </w:rPr>
-        <w:t>How it improves performance:</w:t>
+        <w:t>screen</w:t>
+      </w:r>
+      <w:r>
+        <w:rPr>
+          <w:rFonts w:cstheme="minorHAnsi"/>
+        </w:rPr>
+        <w:t>.</w:t>
+      </w:r>
+      <w:r>
+        <w:rPr>
+          <w:rStyle w:val="Strong"/>
+          <w:rFonts w:cstheme="minorHAnsi"/>
+          <w:b w:val="0"/>
+        </w:rPr>
+        <w:t xml:space="preserve"> How</w:t>
+      </w:r>
+      <w:r>
+        <w:rPr>
+          <w:rStyle w:val="Strong"/>
+          <w:rFonts w:cstheme="minorHAnsi"/>
+          <w:b w:val="0"/>
+        </w:rPr>
+        <w:t xml:space="preserve"> it improves performance:</w:t>
       </w:r>
     </w:p>
     <w:p>
@@ -4842,7 +5223,14 @@
           <w:rStyle w:val="Strong"/>
           <w:b w:val="0"/>
         </w:rPr>
-        <w:t>How it improves performance:</w:t>
+        <w:t>How it improves performance</w:t>
+      </w:r>
+      <w:r>
+        <w:rPr>
+          <w:rStyle w:val="Strong"/>
+          <w:b w:val="0"/>
+        </w:rPr>
+        <w:t xml:space="preserve"> - </w:t>
       </w:r>
     </w:p>
     <w:p>
@@ -4867,7 +5255,13 @@
         <w:t>:</w:t>
       </w:r>
       <w:r>
-        <w:t xml:space="preserve"> Resources are only loaded when the user requests them, which reduces unnecessary network requests and improves initial load times.</w:t>
+        <w:t xml:space="preserve"> Resources are only loaded when the user requests them, which reduces unnecessary network requests </w:t>
+      </w:r>
+      <w:r>
+        <w:t>&amp;</w:t>
+      </w:r>
+      <w:r>
+        <w:t xml:space="preserve"> improves initial load times.</w:t>
       </w:r>
     </w:p>
     <w:p>
@@ -5076,7 +5470,6 @@
         </w:drawing>
       </w:r>
     </w:p>
-    <w:p/>
     <w:p>
       <w:pPr>
         <w:pStyle w:val="Heading3"/>
@@ -5088,17 +5481,10 @@
           <w:szCs w:val="32"/>
         </w:rPr>
       </w:pPr>
-      <w:r>
-        <w:rPr>
-          <w:rFonts w:ascii="Segoe UI Emoji" w:hAnsi="Segoe UI Emoji" w:cs="Segoe UI Emoji"/>
-          <w:b w:val="0"/>
-          <w:color w:val="0070C0"/>
-          <w:sz w:val="32"/>
-          <w:szCs w:val="32"/>
-        </w:rPr>
-        <w:t>❓</w:t>
-      </w:r>
-      <w:r>
+    </w:p>
+    <w:p>
+      <w:pPr>
+        <w:pStyle w:val="Heading3"/>
         <w:rPr>
           <w:rFonts w:asciiTheme="minorHAnsi" w:hAnsiTheme="minorHAnsi" w:cstheme="minorHAnsi"/>
           <w:b w:val="0"/>
@@ -5106,8 +5492,7 @@
           <w:sz w:val="32"/>
           <w:szCs w:val="32"/>
         </w:rPr>
-        <w:t xml:space="preserve"> Are </w:t>
-      </w:r>
+      </w:pPr>
       <w:r>
         <w:rPr>
           <w:rFonts w:asciiTheme="minorHAnsi" w:hAnsiTheme="minorHAnsi" w:cstheme="minorHAnsi"/>
@@ -5116,7 +5501,7 @@
           <w:sz w:val="32"/>
           <w:szCs w:val="32"/>
         </w:rPr>
-        <w:t>t</w:t>
+        <w:t xml:space="preserve">Are </w:t>
       </w:r>
       <w:r>
         <w:rPr>
@@ -5126,6 +5511,16 @@
           <w:sz w:val="32"/>
           <w:szCs w:val="32"/>
         </w:rPr>
+        <w:t>t</w:t>
+      </w:r>
+      <w:r>
+        <w:rPr>
+          <w:rFonts w:asciiTheme="minorHAnsi" w:hAnsiTheme="minorHAnsi" w:cstheme="minorHAnsi"/>
+          <w:b w:val="0"/>
+          <w:color w:val="0070C0"/>
+          <w:sz w:val="32"/>
+          <w:szCs w:val="32"/>
+        </w:rPr>
         <w:t>hey All the Same?</w:t>
       </w:r>
     </w:p>
@@ -5194,13 +5589,7 @@
         <w:t>Code Splitting</w:t>
       </w:r>
       <w:r>
-        <w:t xml:space="preserve"> </w:t>
-      </w:r>
-      <w:r>
-        <w:t>-</w:t>
-      </w:r>
-      <w:r>
-        <w:t xml:space="preserve"> Specifically splits code based on routes or features so only what's needed is loaded at a given time.</w:t>
+        <w:t xml:space="preserve"> - Specifically splits code based on routes or features so only what's needed is loaded at a given time.</w:t>
       </w:r>
     </w:p>
     <w:p>
@@ -5222,13 +5611,7 @@
         <w:rPr>
           <w:b/>
         </w:rPr>
-        <w:t xml:space="preserve"> </w:t>
-      </w:r>
-      <w:r>
-        <w:rPr>
-          <w:b/>
-        </w:rPr>
-        <w:t>-</w:t>
+        <w:t xml:space="preserve"> -</w:t>
       </w:r>
       <w:r>
         <w:t xml:space="preserve"> Creates and loads code bundles at runtime based on user interaction or context.</w:t>
@@ -5309,27 +5692,7 @@
           <w:sz w:val="32"/>
           <w:szCs w:val="32"/>
         </w:rPr>
-        <w:t>How do they improve performance together</w:t>
-      </w:r>
-      <w:r>
-        <w:rPr>
-          <w:rFonts w:asciiTheme="minorHAnsi" w:hAnsiTheme="minorHAnsi" w:cstheme="minorHAnsi"/>
-          <w:b w:val="0"/>
-          <w:color w:val="0070C0"/>
-          <w:sz w:val="32"/>
-          <w:szCs w:val="32"/>
-        </w:rPr>
-        <w:t xml:space="preserve"> </w:t>
-      </w:r>
-      <w:r>
-        <w:rPr>
-          <w:rFonts w:asciiTheme="minorHAnsi" w:hAnsiTheme="minorHAnsi" w:cstheme="minorHAnsi"/>
-          <w:b w:val="0"/>
-          <w:color w:val="0070C0"/>
-          <w:sz w:val="32"/>
-          <w:szCs w:val="32"/>
-        </w:rPr>
-        <w:t>?</w:t>
+        <w:t>How do they improve performance together ?</w:t>
       </w:r>
     </w:p>
     <w:p>
@@ -6206,32 +6569,61 @@
           <w:szCs w:val="32"/>
         </w:rPr>
       </w:pPr>
-      <w:r>
+    </w:p>
+    <w:p>
+      <w:pPr>
         <w:rPr>
           <w:rFonts w:cstheme="minorHAnsi"/>
           <w:color w:val="0070C0"/>
           <w:sz w:val="32"/>
           <w:szCs w:val="32"/>
         </w:rPr>
+      </w:pPr>
+    </w:p>
+    <w:p>
+      <w:pPr>
+        <w:rPr>
+          <w:rFonts w:cstheme="minorHAnsi"/>
+          <w:color w:val="0070C0"/>
+          <w:sz w:val="32"/>
+          <w:szCs w:val="32"/>
+        </w:rPr>
+      </w:pPr>
+    </w:p>
+    <w:p>
+      <w:pPr>
+        <w:rPr>
+          <w:rFonts w:cstheme="minorHAnsi"/>
+          <w:color w:val="0070C0"/>
+          <w:sz w:val="32"/>
+          <w:szCs w:val="32"/>
+        </w:rPr>
+      </w:pPr>
+      <w:r>
+        <w:rPr>
+          <w:rFonts w:cstheme="minorHAnsi"/>
+          <w:color w:val="0070C0"/>
+          <w:sz w:val="32"/>
+          <w:szCs w:val="32"/>
+        </w:rPr>
+        <w:lastRenderedPageBreak/>
         <w:t>Why should we use on-demand loading?</w:t>
       </w:r>
     </w:p>
     <w:p>
-      <w:r>
-        <w:t xml:space="preserve">The on-demand loading strategy ensures that a component is only loaded when it is actually needed by the user, rather than loading everything upfront. This is particularly beneficial for features or pages that are not immediately required when the application starts. For example, a user might only need to view a specific page or open a feature after interacting with the application (like clicking a </w:t>
-      </w:r>
-      <w:r>
-        <w:lastRenderedPageBreak/>
-        <w:t>button to navigate to a new page or opening a modal). By loading these components only when necessary, we improve the application's performance and reduce initial loading time.</w:t>
-      </w:r>
-    </w:p>
-    <w:p>
-      <w:pPr>
-        <w:rPr>
-          <w:rFonts w:cstheme="minorHAnsi"/>
-          <w:color w:val="000000" w:themeColor="text1"/>
-        </w:rPr>
-      </w:pPr>
+      <w:pPr>
+        <w:rPr>
+          <w:rFonts w:cstheme="minorHAnsi"/>
+          <w:color w:val="0070C0"/>
+          <w:sz w:val="32"/>
+          <w:szCs w:val="32"/>
+        </w:rPr>
+      </w:pPr>
+    </w:p>
+    <w:p>
+      <w:r>
+        <w:t>The on-demand loading strategy ensures that a component is only loaded when it is actually needed by the user, rather than loading everything upfront. This is particularly beneficial for features or pages that are not immediately required when the application starts. For example, a user might only need to view a specific page or open a feature after interacting with the application (like clicking a button to navigate to a new page or opening a modal). By loading these components only when necessary, we improve the application's performance and reduce initial loading time.</w:t>
+      </w:r>
     </w:p>
     <w:p>
       <w:pPr>
@@ -6667,11 +7059,89 @@
         <w:outlineLvl w:val="2"/>
         <w:rPr>
           <w:rFonts w:eastAsia="Times New Roman" w:cstheme="minorHAnsi"/>
+          <w:color w:val="3E0000"/>
+          <w:lang w:eastAsia="en-IN"/>
+        </w:rPr>
+      </w:pPr>
+      <w:r>
+        <w:rPr>
+          <w:rFonts w:eastAsia="Times New Roman" w:cstheme="minorHAnsi"/>
+          <w:color w:val="3E0000"/>
+          <w:lang w:eastAsia="en-IN"/>
+        </w:rPr>
+        <w:t>1. Purpose of React.lazy</w:t>
+      </w:r>
+    </w:p>
+    <w:p>
+      <w:pPr>
+        <w:spacing w:before="100" w:beforeAutospacing="1" w:after="100" w:afterAutospacing="1" w:line="240" w:lineRule="auto"/>
+        <w:rPr>
+          <w:rFonts w:eastAsia="Times New Roman" w:cstheme="minorHAnsi"/>
+          <w:lang w:eastAsia="en-IN"/>
+        </w:rPr>
+      </w:pPr>
+      <w:r>
+        <w:rPr>
+          <w:rFonts w:eastAsia="Times New Roman" w:cstheme="minorHAnsi"/>
+          <w:lang w:eastAsia="en-IN"/>
+        </w:rPr>
+        <w:t xml:space="preserve">The React.lazy function is used for </w:t>
+      </w:r>
+      <w:r>
+        <w:rPr>
+          <w:rFonts w:eastAsia="Times New Roman" w:cstheme="minorHAnsi"/>
+          <w:bCs/>
+          <w:lang w:eastAsia="en-IN"/>
+        </w:rPr>
+        <w:t>code</w:t>
+      </w:r>
+      <w:r>
+        <w:rPr>
+          <w:rFonts w:eastAsia="Times New Roman" w:cstheme="minorHAnsi"/>
           <w:b/>
           <w:bCs/>
           <w:lang w:eastAsia="en-IN"/>
         </w:rPr>
-      </w:pPr>
+        <w:t xml:space="preserve"> </w:t>
+      </w:r>
+      <w:r>
+        <w:rPr>
+          <w:rFonts w:eastAsia="Times New Roman" w:cstheme="minorHAnsi"/>
+          <w:bCs/>
+          <w:lang w:eastAsia="en-IN"/>
+        </w:rPr>
+        <w:t>splitting</w:t>
+      </w:r>
+      <w:r>
+        <w:rPr>
+          <w:rFonts w:eastAsia="Times New Roman" w:cstheme="minorHAnsi"/>
+          <w:lang w:eastAsia="en-IN"/>
+        </w:rPr>
+        <w:t xml:space="preserve">, allowing components to be loaded </w:t>
+      </w:r>
+      <w:r>
+        <w:rPr>
+          <w:rFonts w:eastAsia="Times New Roman" w:cstheme="minorHAnsi"/>
+          <w:bCs/>
+          <w:lang w:eastAsia="en-IN"/>
+        </w:rPr>
+        <w:t>only when they are needed</w:t>
+      </w:r>
+      <w:r>
+        <w:rPr>
+          <w:rFonts w:eastAsia="Times New Roman" w:cstheme="minorHAnsi"/>
+          <w:lang w:eastAsia="en-IN"/>
+        </w:rPr>
+        <w:t xml:space="preserve">. This strategy helps to </w:t>
+      </w:r>
+      <w:r>
+        <w:rPr>
+          <w:rFonts w:eastAsia="Times New Roman" w:cstheme="minorHAnsi"/>
+          <w:bCs/>
+          <w:lang w:eastAsia="en-IN"/>
+        </w:rPr>
+        <w:t>improve</w:t>
+      </w:r>
       <w:r>
         <w:rPr>
           <w:rFonts w:eastAsia="Times New Roman" w:cstheme="minorHAnsi"/>
@@ -6679,23 +7149,7 @@
           <w:bCs/>
           <w:lang w:eastAsia="en-IN"/>
         </w:rPr>
-        <w:t>1. Purpose of React.lazy</w:t>
-      </w:r>
-    </w:p>
-    <w:p>
-      <w:pPr>
-        <w:spacing w:before="100" w:beforeAutospacing="1" w:after="100" w:afterAutospacing="1" w:line="240" w:lineRule="auto"/>
-        <w:rPr>
-          <w:rFonts w:eastAsia="Times New Roman" w:cstheme="minorHAnsi"/>
-          <w:lang w:eastAsia="en-IN"/>
-        </w:rPr>
-      </w:pPr>
-      <w:r>
-        <w:rPr>
-          <w:rFonts w:eastAsia="Times New Roman" w:cstheme="minorHAnsi"/>
-          <w:lang w:eastAsia="en-IN"/>
-        </w:rPr>
-        <w:t xml:space="preserve">The React.lazy function is used for </w:t>
+        <w:t xml:space="preserve"> </w:t>
       </w:r>
       <w:r>
         <w:rPr>
@@ -6703,7 +7157,7 @@
           <w:bCs/>
           <w:lang w:eastAsia="en-IN"/>
         </w:rPr>
-        <w:t>code</w:t>
+        <w:t>the</w:t>
       </w:r>
       <w:r>
         <w:rPr>
@@ -6720,70 +7174,6 @@
           <w:bCs/>
           <w:lang w:eastAsia="en-IN"/>
         </w:rPr>
-        <w:t>splitting</w:t>
-      </w:r>
-      <w:r>
-        <w:rPr>
-          <w:rFonts w:eastAsia="Times New Roman" w:cstheme="minorHAnsi"/>
-          <w:lang w:eastAsia="en-IN"/>
-        </w:rPr>
-        <w:t xml:space="preserve">, allowing components to be loaded </w:t>
-      </w:r>
-      <w:r>
-        <w:rPr>
-          <w:rFonts w:eastAsia="Times New Roman" w:cstheme="minorHAnsi"/>
-          <w:bCs/>
-          <w:lang w:eastAsia="en-IN"/>
-        </w:rPr>
-        <w:t>only when they are needed</w:t>
-      </w:r>
-      <w:r>
-        <w:rPr>
-          <w:rFonts w:eastAsia="Times New Roman" w:cstheme="minorHAnsi"/>
-          <w:lang w:eastAsia="en-IN"/>
-        </w:rPr>
-        <w:t xml:space="preserve">. This strategy helps to </w:t>
-      </w:r>
-      <w:r>
-        <w:rPr>
-          <w:rFonts w:eastAsia="Times New Roman" w:cstheme="minorHAnsi"/>
-          <w:bCs/>
-          <w:lang w:eastAsia="en-IN"/>
-        </w:rPr>
-        <w:t>improve</w:t>
-      </w:r>
-      <w:r>
-        <w:rPr>
-          <w:rFonts w:eastAsia="Times New Roman" w:cstheme="minorHAnsi"/>
-          <w:b/>
-          <w:bCs/>
-          <w:lang w:eastAsia="en-IN"/>
-        </w:rPr>
-        <w:t xml:space="preserve"> </w:t>
-      </w:r>
-      <w:r>
-        <w:rPr>
-          <w:rFonts w:eastAsia="Times New Roman" w:cstheme="minorHAnsi"/>
-          <w:bCs/>
-          <w:lang w:eastAsia="en-IN"/>
-        </w:rPr>
-        <w:t>the</w:t>
-      </w:r>
-      <w:r>
-        <w:rPr>
-          <w:rFonts w:eastAsia="Times New Roman" w:cstheme="minorHAnsi"/>
-          <w:b/>
-          <w:bCs/>
-          <w:lang w:eastAsia="en-IN"/>
-        </w:rPr>
-        <w:t xml:space="preserve"> </w:t>
-      </w:r>
-      <w:r>
-        <w:rPr>
-          <w:rFonts w:eastAsia="Times New Roman" w:cstheme="minorHAnsi"/>
-          <w:bCs/>
-          <w:lang w:eastAsia="en-IN"/>
-        </w:rPr>
         <w:t>performance</w:t>
       </w:r>
       <w:r>
@@ -6799,6 +7189,9 @@
         <w:pStyle w:val="Heading3"/>
         <w:rPr>
           <w:rFonts w:asciiTheme="minorHAnsi" w:hAnsiTheme="minorHAnsi" w:cstheme="minorHAnsi"/>
+          <w:b w:val="0"/>
+          <w:bCs w:val="0"/>
+          <w:color w:val="3E0000"/>
           <w:sz w:val="22"/>
           <w:szCs w:val="22"/>
         </w:rPr>
@@ -6806,18 +7199,13 @@
       <w:r>
         <w:rPr>
           <w:rFonts w:asciiTheme="minorHAnsi" w:hAnsiTheme="minorHAnsi" w:cstheme="minorHAnsi"/>
+          <w:b w:val="0"/>
+          <w:bCs w:val="0"/>
+          <w:color w:val="3E0000"/>
           <w:sz w:val="22"/>
           <w:szCs w:val="22"/>
         </w:rPr>
-        <w:t xml:space="preserve">2. </w:t>
-      </w:r>
-      <w:r>
-        <w:rPr>
-          <w:rFonts w:asciiTheme="minorHAnsi" w:hAnsiTheme="minorHAnsi" w:cstheme="minorHAnsi"/>
-          <w:sz w:val="22"/>
-          <w:szCs w:val="22"/>
-        </w:rPr>
-        <w:t>Callback Function in React.lazy</w:t>
+        <w:t>2. Callback Function in React.lazy</w:t>
       </w:r>
     </w:p>
     <w:p>
@@ -6995,14 +7383,14 @@
         <w:rPr>
           <w:rFonts w:asciiTheme="minorHAnsi" w:hAnsiTheme="minorHAnsi" w:cstheme="minorHAnsi"/>
           <w:i w:val="0"/>
-          <w:color w:val="auto"/>
+          <w:color w:val="3E0000"/>
         </w:rPr>
       </w:pPr>
       <w:r>
         <w:rPr>
           <w:rFonts w:asciiTheme="minorHAnsi" w:hAnsiTheme="minorHAnsi" w:cstheme="minorHAnsi"/>
           <w:i w:val="0"/>
-          <w:color w:val="auto"/>
+          <w:color w:val="3E0000"/>
         </w:rPr>
         <w:lastRenderedPageBreak/>
         <w:t>Why is this necessary?</w:t>
@@ -7030,42 +7418,7 @@
           <w:rFonts w:asciiTheme="minorHAnsi" w:hAnsiTheme="minorHAnsi" w:cstheme="minorHAnsi"/>
           <w:color w:val="002060"/>
         </w:rPr>
-        <w:t xml:space="preserve">Answer - </w:t>
-      </w:r>
-      <w:r>
-        <w:rPr>
-          <w:rFonts w:asciiTheme="minorHAnsi" w:hAnsiTheme="minorHAnsi" w:cstheme="minorHAnsi"/>
-          <w:color w:val="002060"/>
-        </w:rPr>
-        <w:t xml:space="preserve">By using a callback function, </w:t>
-      </w:r>
-      <w:r>
-        <w:rPr>
-          <w:rFonts w:asciiTheme="minorHAnsi" w:hAnsiTheme="minorHAnsi" w:cstheme="minorHAnsi"/>
-          <w:color w:val="002060"/>
-        </w:rPr>
-        <w:t>react</w:t>
-      </w:r>
-      <w:r>
-        <w:rPr>
-          <w:rFonts w:asciiTheme="minorHAnsi" w:hAnsiTheme="minorHAnsi" w:cstheme="minorHAnsi"/>
-          <w:color w:val="002060"/>
-        </w:rPr>
-        <w:t xml:space="preserve"> doesn't load the component immediately. Instead, it waits until the component is needed</w:t>
-      </w:r>
-      <w:r>
-        <w:rPr>
-          <w:rFonts w:asciiTheme="minorHAnsi" w:hAnsiTheme="minorHAnsi" w:cstheme="minorHAnsi"/>
-          <w:color w:val="002060"/>
-        </w:rPr>
-        <w:t xml:space="preserve"> - </w:t>
-      </w:r>
-      <w:r>
-        <w:rPr>
-          <w:rFonts w:asciiTheme="minorHAnsi" w:hAnsiTheme="minorHAnsi" w:cstheme="minorHAnsi"/>
-          <w:color w:val="002060"/>
-        </w:rPr>
-        <w:t>for example, when a user navigates to a specific route or interacts with a button. This approach splits the code and boosts performance by loading only the required components when needed, rather than all at once.</w:t>
+        <w:t>Answer - By using a callback function, react doesn't load the component immediately. Instead, it waits until the component is needed - for example, when a user navigates to a specific route or interacts with a button. This approach splits the code and boosts performance by loading only the required components when needed, rather than all at once.</w:t>
       </w:r>
     </w:p>
     <w:p>
@@ -7382,14 +7735,14 @@
         <w:rPr>
           <w:rFonts w:asciiTheme="minorHAnsi" w:hAnsiTheme="minorHAnsi" w:cstheme="minorHAnsi"/>
           <w:i w:val="0"/>
-          <w:color w:val="000000" w:themeColor="text1"/>
+          <w:color w:val="3E0000"/>
         </w:rPr>
       </w:pPr>
       <w:r>
         <w:rPr>
           <w:rFonts w:asciiTheme="minorHAnsi" w:hAnsiTheme="minorHAnsi" w:cstheme="minorHAnsi"/>
           <w:i w:val="0"/>
-          <w:color w:val="000000" w:themeColor="text1"/>
+          <w:color w:val="3E0000"/>
         </w:rPr>
         <w:t>How it works</w:t>
       </w:r>
@@ -7397,7 +7750,7 @@
         <w:rPr>
           <w:rFonts w:asciiTheme="minorHAnsi" w:hAnsiTheme="minorHAnsi" w:cstheme="minorHAnsi"/>
           <w:i w:val="0"/>
-          <w:color w:val="000000" w:themeColor="text1"/>
+          <w:color w:val="3E0000"/>
         </w:rPr>
         <w:t xml:space="preserve"> ? </w:t>
       </w:r>
@@ -7417,19 +7770,7 @@
         <w:rPr>
           <w:rFonts w:cstheme="minorHAnsi"/>
         </w:rPr>
-        <w:t xml:space="preserve">Initially, </w:t>
-      </w:r>
-      <w:r>
-        <w:rPr>
-          <w:rFonts w:cstheme="minorHAnsi"/>
-        </w:rPr>
-        <w:t>react</w:t>
-      </w:r>
-      <w:r>
-        <w:rPr>
-          <w:rFonts w:cstheme="minorHAnsi"/>
-        </w:rPr>
-        <w:t xml:space="preserve"> doesn't load the </w:t>
+        <w:t xml:space="preserve">Initially, react doesn't load the </w:t>
       </w:r>
       <w:r>
         <w:rPr>
@@ -7588,19 +7929,7 @@
         <w:rPr>
           <w:rFonts w:cstheme="minorHAnsi"/>
         </w:rPr>
-        <w:t xml:space="preserve">Once the component is loaded, </w:t>
-      </w:r>
-      <w:r>
-        <w:rPr>
-          <w:rFonts w:cstheme="minorHAnsi"/>
-        </w:rPr>
-        <w:t>react</w:t>
-      </w:r>
-      <w:r>
-        <w:rPr>
-          <w:rFonts w:cstheme="minorHAnsi"/>
-        </w:rPr>
-        <w:t xml:space="preserve"> renders it.</w:t>
+        <w:t>Once the component is loaded, react renders it.</w:t>
       </w:r>
     </w:p>
     <w:p>
@@ -7609,7 +7938,7 @@
         <w:rPr>
           <w:rFonts w:asciiTheme="minorHAnsi" w:hAnsiTheme="minorHAnsi" w:cstheme="minorHAnsi"/>
           <w:b w:val="0"/>
-          <w:color w:val="000000" w:themeColor="text1"/>
+          <w:color w:val="3E0000"/>
           <w:sz w:val="22"/>
           <w:szCs w:val="22"/>
         </w:rPr>
@@ -7618,21 +7947,11 @@
         <w:rPr>
           <w:rFonts w:asciiTheme="minorHAnsi" w:hAnsiTheme="minorHAnsi" w:cstheme="minorHAnsi"/>
           <w:b w:val="0"/>
-          <w:color w:val="000000" w:themeColor="text1"/>
+          <w:color w:val="3E0000"/>
           <w:sz w:val="22"/>
           <w:szCs w:val="22"/>
         </w:rPr>
-        <w:t>How React.lazy Works Behind the Scenes</w:t>
-      </w:r>
-      <w:r>
-        <w:rPr>
-          <w:rFonts w:asciiTheme="minorHAnsi" w:hAnsiTheme="minorHAnsi" w:cstheme="minorHAnsi"/>
-          <w:b w:val="0"/>
-          <w:color w:val="000000" w:themeColor="text1"/>
-          <w:sz w:val="22"/>
-          <w:szCs w:val="22"/>
-        </w:rPr>
-        <w:t xml:space="preserve"> ?</w:t>
+        <w:t>How React.lazy Works Behind the Scenes ?</w:t>
       </w:r>
     </w:p>
     <w:p>
@@ -7726,16 +8045,14 @@
         <w:outlineLvl w:val="2"/>
         <w:rPr>
           <w:rFonts w:eastAsia="Times New Roman" w:cstheme="minorHAnsi"/>
-          <w:b/>
-          <w:bCs/>
-          <w:lang w:eastAsia="en-IN"/>
-        </w:rPr>
-      </w:pPr>
-      <w:r>
-        <w:rPr>
-          <w:rFonts w:eastAsia="Times New Roman" w:cstheme="minorHAnsi"/>
-          <w:b/>
-          <w:bCs/>
+          <w:color w:val="3E0000"/>
+          <w:lang w:eastAsia="en-IN"/>
+        </w:rPr>
+      </w:pPr>
+      <w:r>
+        <w:rPr>
+          <w:rFonts w:eastAsia="Times New Roman" w:cstheme="minorHAnsi"/>
+          <w:color w:val="3E0000"/>
           <w:lang w:eastAsia="en-IN"/>
         </w:rPr>
         <w:t>3. The Import Function</w:t>
@@ -7867,16 +8184,14 @@
         <w:outlineLvl w:val="2"/>
         <w:rPr>
           <w:rFonts w:eastAsia="Times New Roman" w:cstheme="minorHAnsi"/>
-          <w:b/>
-          <w:bCs/>
-          <w:lang w:eastAsia="en-IN"/>
-        </w:rPr>
-      </w:pPr>
-      <w:r>
-        <w:rPr>
-          <w:rFonts w:eastAsia="Times New Roman" w:cstheme="minorHAnsi"/>
-          <w:b/>
-          <w:bCs/>
+          <w:color w:val="3E0000"/>
+          <w:lang w:eastAsia="en-IN"/>
+        </w:rPr>
+      </w:pPr>
+      <w:r>
+        <w:rPr>
+          <w:rFonts w:eastAsia="Times New Roman" w:cstheme="minorHAnsi"/>
+          <w:color w:val="3E0000"/>
           <w:lang w:eastAsia="en-IN"/>
         </w:rPr>
         <w:t>4. How It Works Together</w:t>
@@ -7900,19 +8215,7 @@
           <w:rFonts w:cstheme="minorHAnsi"/>
         </w:rPr>
         <w:lastRenderedPageBreak/>
-        <w:t xml:space="preserve">page or clicks a button. For example, if the user clicks the 'Grocery' link, </w:t>
-      </w:r>
-      <w:r>
-        <w:rPr>
-          <w:rFonts w:cstheme="minorHAnsi"/>
-        </w:rPr>
-        <w:t>react</w:t>
-      </w:r>
-      <w:r>
-        <w:rPr>
-          <w:rFonts w:cstheme="minorHAnsi"/>
-        </w:rPr>
-        <w:t xml:space="preserve"> triggers the callback, which then dynamically imports and loads the Grocery component.</w:t>
+        <w:t>page or clicks a button. For example, if the user clicks the 'Grocery' link, react triggers the callback, which then dynamically imports and loads the Grocery component.</w:t>
       </w:r>
     </w:p>
     <w:p>
@@ -7975,31 +8278,7 @@
         <w:rPr>
           <w:rFonts w:cstheme="minorHAnsi"/>
         </w:rPr>
-        <w:t xml:space="preserve">When we load the Grocery component, the component bundle takes time to load. Meanwhile, </w:t>
-      </w:r>
-      <w:r>
-        <w:rPr>
-          <w:rFonts w:cstheme="minorHAnsi"/>
-        </w:rPr>
-        <w:t>react</w:t>
-      </w:r>
-      <w:r>
-        <w:rPr>
-          <w:rFonts w:cstheme="minorHAnsi"/>
-        </w:rPr>
-        <w:t xml:space="preserve"> attempts to render the Grocery component, but it doesn't exist yet because the bundler hasn't loaded it. In this process, </w:t>
-      </w:r>
-      <w:r>
-        <w:rPr>
-          <w:rFonts w:cstheme="minorHAnsi"/>
-        </w:rPr>
-        <w:t>react</w:t>
-      </w:r>
-      <w:r>
-        <w:rPr>
-          <w:rFonts w:cstheme="minorHAnsi"/>
-        </w:rPr>
-        <w:t xml:space="preserve"> suspends the rendering. This causes the error message to appear in the UI. During this time, </w:t>
+        <w:t xml:space="preserve">When we load the Grocery component, the component bundle takes time to load. Meanwhile, react attempts to render the Grocery component, but it doesn't exist yet because the bundler hasn't loaded it. In this process, react suspends the rendering. This causes the error message to appear in the UI. During this time, </w:t>
       </w:r>
       <w:r>
         <w:rPr>
@@ -8029,19 +8308,7 @@
         <w:rPr>
           <w:rFonts w:cstheme="minorHAnsi"/>
         </w:rPr>
-        <w:t xml:space="preserve"> are undefined. Since we're loading the component on demand, </w:t>
-      </w:r>
-      <w:r>
-        <w:rPr>
-          <w:rFonts w:cstheme="minorHAnsi"/>
-        </w:rPr>
-        <w:t>react</w:t>
-      </w:r>
-      <w:r>
-        <w:rPr>
-          <w:rFonts w:cstheme="minorHAnsi"/>
-        </w:rPr>
-        <w:t xml:space="preserve"> tries to suspend it. The Grocery card component is a suspense component because its existence in the UI depends on the bundle being loaded. It will only load once the bundle for this component is available.</w:t>
+        <w:t xml:space="preserve"> are undefined. Since we're loading the component on demand, react tries to suspend it. The Grocery card component is a suspense component because its existence in the UI depends on the bundle being loaded. It will only load once the bundle for this component is available.</w:t>
       </w:r>
     </w:p>
     <w:p>
@@ -8072,12 +8339,22 @@
       </w:r>
       <w:r>
         <w:rPr>
-          <w:rFonts w:cstheme="minorHAnsi"/>
+          <w:rFonts w:eastAsia="Times New Roman" w:cstheme="minorHAnsi"/>
           <w:color w:val="0070C0"/>
           <w:sz w:val="32"/>
           <w:szCs w:val="32"/>
-        </w:rPr>
-        <w:t>suspend?</w:t>
+          <w:lang w:eastAsia="en-IN"/>
+        </w:rPr>
+        <w:t>Suspense</w:t>
+      </w:r>
+      <w:r>
+        <w:rPr>
+          <w:rFonts w:cstheme="minorHAnsi"/>
+          <w:color w:val="0070C0"/>
+          <w:sz w:val="32"/>
+          <w:szCs w:val="32"/>
+        </w:rPr>
+        <w:t>?</w:t>
       </w:r>
     </w:p>
     <w:p>
@@ -8179,19 +8456,7 @@
         <w:rPr>
           <w:rFonts w:cstheme="minorHAnsi"/>
         </w:rPr>
-        <w:t xml:space="preserve">Once the bundle has loaded, </w:t>
-      </w:r>
-      <w:r>
-        <w:rPr>
-          <w:rFonts w:cstheme="minorHAnsi"/>
-        </w:rPr>
-        <w:t>react</w:t>
-      </w:r>
-      <w:r>
-        <w:rPr>
-          <w:rFonts w:cstheme="minorHAnsi"/>
-        </w:rPr>
-        <w:t xml:space="preserve"> will retrieve the Grocery component and display it in the UI.</w:t>
+        <w:t>Once the bundle has loaded, react will retrieve the Grocery component and display it in the UI.</w:t>
       </w:r>
     </w:p>
     <w:p>
@@ -8551,25 +8816,14 @@
       <w:r>
         <w:rPr>
           <w:rStyle w:val="Strong"/>
-          <w:rFonts w:ascii="Segoe UI Emoji" w:hAnsi="Segoe UI Emoji" w:cs="Segoe UI Emoji"/>
+          <w:rFonts w:cstheme="minorHAnsi"/>
           <w:b w:val="0"/>
           <w:color w:val="0070C0"/>
           <w:sz w:val="32"/>
           <w:szCs w:val="32"/>
         </w:rPr>
         <w:lastRenderedPageBreak/>
-        <w:t>🚀</w:t>
-      </w:r>
-      <w:r>
-        <w:rPr>
-          <w:rStyle w:val="Strong"/>
-          <w:rFonts w:cstheme="minorHAnsi"/>
-          <w:b w:val="0"/>
-          <w:color w:val="0070C0"/>
-          <w:sz w:val="32"/>
-          <w:szCs w:val="32"/>
-        </w:rPr>
-        <w:t xml:space="preserve"> Why should you avoid lazy loading inside a parent component?</w:t>
+        <w:t>Why should you avoid lazy loading inside a parent component?</w:t>
       </w:r>
     </w:p>
     <w:p>
@@ -8584,41 +8838,61 @@
       <w:r>
         <w:rPr>
           <w:rFonts w:eastAsia="Times New Roman" w:cstheme="minorHAnsi"/>
+          <w:lang w:eastAsia="en-IN"/>
+        </w:rPr>
+        <w:t>The Problem</w:t>
+      </w:r>
+      <w:r>
+        <w:rPr>
+          <w:rFonts w:eastAsia="Times New Roman" w:cstheme="minorHAnsi"/>
+          <w:lang w:eastAsia="en-IN"/>
+        </w:rPr>
+        <w:t xml:space="preserve"> -</w:t>
+      </w:r>
+      <w:r>
+        <w:rPr>
+          <w:rFonts w:eastAsia="Times New Roman" w:cstheme="minorHAnsi"/>
           <w:b/>
           <w:bCs/>
           <w:lang w:eastAsia="en-IN"/>
         </w:rPr>
-        <w:t>The Problem</w:t>
-      </w:r>
-      <w:r>
-        <w:rPr>
-          <w:rFonts w:eastAsia="Times New Roman" w:cstheme="minorHAnsi"/>
-          <w:b/>
+        <w:t xml:space="preserve"> </w:t>
+      </w:r>
+      <w:r>
+        <w:rPr>
+          <w:rFonts w:eastAsia="Times New Roman" w:cstheme="minorHAnsi"/>
+          <w:lang w:eastAsia="en-IN"/>
+        </w:rPr>
+        <w:t xml:space="preserve">When you use </w:t>
+      </w:r>
+      <w:r>
+        <w:rPr>
+          <w:rFonts w:eastAsia="Times New Roman" w:cstheme="minorHAnsi"/>
+          <w:lang w:eastAsia="en-IN"/>
+        </w:rPr>
+        <w:t>React.lazy()</w:t>
+      </w:r>
+      <w:r>
+        <w:rPr>
+          <w:rFonts w:eastAsia="Times New Roman" w:cstheme="minorHAnsi"/>
+          <w:lang w:eastAsia="en-IN"/>
+        </w:rPr>
+        <w:t xml:space="preserve"> </w:t>
+      </w:r>
+      <w:r>
+        <w:rPr>
+          <w:rFonts w:eastAsia="Times New Roman" w:cstheme="minorHAnsi"/>
           <w:bCs/>
           <w:lang w:eastAsia="en-IN"/>
         </w:rPr>
-        <w:t xml:space="preserve"> - </w:t>
-      </w:r>
-      <w:r>
-        <w:rPr>
-          <w:rFonts w:eastAsia="Times New Roman" w:cstheme="minorHAnsi"/>
-          <w:lang w:eastAsia="en-IN"/>
-        </w:rPr>
-        <w:t xml:space="preserve">When you use </w:t>
-      </w:r>
-      <w:r>
-        <w:rPr>
-          <w:rFonts w:eastAsia="Times New Roman" w:cstheme="minorHAnsi"/>
-          <w:lang w:eastAsia="en-IN"/>
-        </w:rPr>
-        <w:t>React.lazy()</w:t>
-      </w:r>
-      <w:r>
-        <w:rPr>
-          <w:rFonts w:eastAsia="Times New Roman" w:cstheme="minorHAnsi"/>
-          <w:lang w:eastAsia="en-IN"/>
-        </w:rPr>
-        <w:t xml:space="preserve"> </w:t>
+        <w:t>inside</w:t>
+      </w:r>
+      <w:r>
+        <w:rPr>
+          <w:rFonts w:eastAsia="Times New Roman" w:cstheme="minorHAnsi"/>
+          <w:lang w:eastAsia="en-IN"/>
+        </w:rPr>
+        <w:t xml:space="preserve"> a parent component’s function, the lazy-loaded component gets </w:t>
       </w:r>
       <w:r>
         <w:rPr>
@@ -8626,14 +8900,14 @@
           <w:bCs/>
           <w:lang w:eastAsia="en-IN"/>
         </w:rPr>
-        <w:t>inside</w:t>
-      </w:r>
-      <w:r>
-        <w:rPr>
-          <w:rFonts w:eastAsia="Times New Roman" w:cstheme="minorHAnsi"/>
-          <w:lang w:eastAsia="en-IN"/>
-        </w:rPr>
-        <w:t xml:space="preserve"> a parent component’s function, the lazy-loaded component gets </w:t>
+        <w:t>re-initialized on every render</w:t>
+      </w:r>
+      <w:r>
+        <w:rPr>
+          <w:rFonts w:eastAsia="Times New Roman" w:cstheme="minorHAnsi"/>
+          <w:lang w:eastAsia="en-IN"/>
+        </w:rPr>
+        <w:t xml:space="preserve">. This can cause unnecessary performance issues because React may attempt to </w:t>
       </w:r>
       <w:r>
         <w:rPr>
@@ -8641,21 +8915,6 @@
           <w:bCs/>
           <w:lang w:eastAsia="en-IN"/>
         </w:rPr>
-        <w:t>re-initialized on every render</w:t>
-      </w:r>
-      <w:r>
-        <w:rPr>
-          <w:rFonts w:eastAsia="Times New Roman" w:cstheme="minorHAnsi"/>
-          <w:lang w:eastAsia="en-IN"/>
-        </w:rPr>
-        <w:t xml:space="preserve">. This can cause unnecessary performance issues because React may attempt to </w:t>
-      </w:r>
-      <w:r>
-        <w:rPr>
-          <w:rFonts w:eastAsia="Times New Roman" w:cstheme="minorHAnsi"/>
-          <w:bCs/>
-          <w:lang w:eastAsia="en-IN"/>
-        </w:rPr>
         <w:t>re-fetch the component’s bundle</w:t>
       </w:r>
       <w:r>
@@ -8671,7 +8930,6 @@
         <w:pStyle w:val="Heading3"/>
         <w:rPr>
           <w:rFonts w:asciiTheme="minorHAnsi" w:hAnsiTheme="minorHAnsi" w:cstheme="minorHAnsi"/>
-          <w:b w:val="0"/>
           <w:sz w:val="22"/>
           <w:szCs w:val="22"/>
         </w:rPr>
@@ -8680,8 +8938,6 @@
         <w:rPr>
           <w:rStyle w:val="Strong"/>
           <w:rFonts w:asciiTheme="minorHAnsi" w:hAnsiTheme="minorHAnsi" w:cstheme="minorHAnsi"/>
-          <w:b/>
-          <w:bCs/>
           <w:sz w:val="22"/>
           <w:szCs w:val="22"/>
         </w:rPr>
@@ -8691,8 +8947,6 @@
         <w:rPr>
           <w:rStyle w:val="Strong"/>
           <w:rFonts w:asciiTheme="minorHAnsi" w:hAnsiTheme="minorHAnsi" w:cstheme="minorHAnsi"/>
-          <w:b/>
-          <w:bCs/>
           <w:sz w:val="22"/>
           <w:szCs w:val="22"/>
         </w:rPr>
@@ -8702,23 +8956,19 @@
         <w:rPr>
           <w:rStyle w:val="Strong"/>
           <w:rFonts w:asciiTheme="minorHAnsi" w:hAnsiTheme="minorHAnsi" w:cstheme="minorHAnsi"/>
-          <w:b/>
-          <w:bCs/>
           <w:sz w:val="22"/>
           <w:szCs w:val="22"/>
         </w:rPr>
-        <w:t>his Happens</w:t>
+        <w:t xml:space="preserve">his </w:t>
       </w:r>
       <w:r>
         <w:rPr>
           <w:rStyle w:val="Strong"/>
           <w:rFonts w:asciiTheme="minorHAnsi" w:hAnsiTheme="minorHAnsi" w:cstheme="minorHAnsi"/>
-          <w:b/>
-          <w:bCs/>
           <w:sz w:val="22"/>
           <w:szCs w:val="22"/>
         </w:rPr>
-        <w:t xml:space="preserve"> ?</w:t>
+        <w:t>Happens?</w:t>
       </w:r>
     </w:p>
     <w:p>
@@ -9532,6 +9782,8 @@
         </w:rPr>
         <w:t>prevents redundant imports, and optimizes resource usage.</w:t>
       </w:r>
+      <w:bookmarkStart w:id="0" w:name="_GoBack"/>
+      <w:bookmarkEnd w:id="0"/>
     </w:p>
     <w:p>
       <w:pPr>
@@ -9567,7 +9819,7 @@
 </file>
 
 <file path=word/numbering.xml><?xml version="1.0" encoding="utf-8"?>
-<w:numbering xmlns:wpc="http://schemas.microsoft.com/office/word/2010/wordprocessingCanvas" xmlns:cx="http://schemas.microsoft.com/office/drawing/2014/chartex" xmlns:cx1="http://schemas.microsoft.com/office/drawing/2015/9/8/chartex" xmlns:cx2="http://schemas.microsoft.com/office/drawing/2015/10/21/chartex" xmlns:cx3="http://schemas.microsoft.com/office/drawing/2016/5/9/chartex" xmlns:cx4="http://schemas.microsoft.com/office/drawing/2016/5/10/chartex" xmlns:cx5="http://schemas.microsoft.com/office/drawing/2016/5/11/chartex" xmlns:cx6="http://schemas.microsoft.com/office/drawing/2016/5/12/chartex" xmlns:cx7="http://schemas.microsoft.com/office/drawing/2016/5/13/chartex" xmlns:cx8="http://schemas.microsoft.com/office/drawing/2016/5/14/chartex" xmlns:mc="http://schemas.openxmlformats.org/markup-compatibility/2006" xmlns:aink="http://schemas.microsoft.com/office/drawing/2016/ink" xmlns:am3d="http://schemas.microsoft.com/office/drawing/2017/model3d" xmlns:o="urn:schemas-microsoft-com:office:office" xmlns:r="http://schemas.openxmlformats.org/officeDocument/2006/relationships" xmlns:m="http://schemas.openxmlformats.org/officeDocument/2006/math" xmlns:v="urn:schemas-microsoft-com:vml" xmlns:wp14="http://schemas.microsoft.com/office/word/2010/wordprocessingDrawing" xmlns:wp="http://schemas.openxmlformats.org/drawingml/2006/wordprocessingDrawing" xmlns:w10="urn:schemas-microsoft-com:office:word" xmlns:w="http://schemas.openxmlformats.org/wordprocessingml/2006/main" xmlns:w14="http://schemas.microsoft.com/office/word/2010/wordml" xmlns:w15="http://schemas.microsoft.com/office/word/2012/wordml" xmlns:w16cid="http://schemas.microsoft.com/office/word/2016/wordml/cid" xmlns:w16se="http://schemas.microsoft.com/office/word/2015/wordml/symex" xmlns:wpg="http://schemas.microsoft.com/office/word/2010/wordprocessingGroup" xmlns:wpi="http://schemas.microsoft.com/office/word/2010/wordprocessingInk" xmlns:wne="http://schemas.microsoft.com/office/word/2006/wordml" xmlns:wps="http://schemas.microsoft.com/office/word/2010/wordprocessingShape" mc:Ignorable="w14 w15 w16se w16cid wp14">
+<w:numbering xmlns:wpc="http://schemas.microsoft.com/office/word/2010/wordprocessingCanvas" xmlns:cx="http://schemas.microsoft.com/office/drawing/2014/chartex" xmlns:cx1="http://schemas.microsoft.com/office/drawing/2015/9/8/chartex" xmlns:cx2="http://schemas.microsoft.com/office/drawing/2015/10/21/chartex" xmlns:cx3="http://schemas.microsoft.com/office/drawing/2016/5/9/chartex" xmlns:cx4="http://schemas.microsoft.com/office/drawing/2016/5/10/chartex" xmlns:cx5="http://schemas.microsoft.com/office/drawing/2016/5/11/chartex" xmlns:cx6="http://schemas.microsoft.com/office/drawing/2016/5/12/chartex" xmlns:cx7="http://schemas.microsoft.com/office/drawing/2016/5/13/chartex" xmlns:cx8="http://schemas.microsoft.com/office/drawing/2016/5/14/chartex" xmlns:mc="http://schemas.openxmlformats.org/markup-compatibility/2006" xmlns:aink="http://schemas.microsoft.com/office/drawing/2016/ink" xmlns:am3d="http://schemas.microsoft.com/office/drawing/2017/model3d" xmlns:o="urn:schemas-microsoft-com:office:office" xmlns:r="http://schemas.openxmlformats.org/officeDocument/2006/relationships" xmlns:m="http://schemas.openxmlformats.org/officeDocument/2006/math" xmlns:v="urn:schemas-microsoft-com:vml" xmlns:wp14="http://schemas.microsoft.com/office/word/2010/wordprocessingDrawing" xmlns:wp="http://schemas.openxmlformats.org/drawingml/2006/wordprocessingDrawing" xmlns:w10="urn:schemas-microsoft-com:office:word" xmlns:w="http://schemas.openxmlformats.org/wordprocessingml/2006/main" xmlns:w14="http://schemas.microsoft.com/office/word/2010/wordml" xmlns:w15="http://schemas.microsoft.com/office/word/2012/wordml" xmlns:w16cex="http://schemas.microsoft.com/office/word/2018/wordml/cex" xmlns:w16cid="http://schemas.microsoft.com/office/word/2016/wordml/cid" xmlns:w16="http://schemas.microsoft.com/office/word/2018/wordml" xmlns:w16se="http://schemas.microsoft.com/office/word/2015/wordml/symex" xmlns:wpg="http://schemas.microsoft.com/office/word/2010/wordprocessingGroup" xmlns:wpi="http://schemas.microsoft.com/office/word/2010/wordprocessingInk" xmlns:wne="http://schemas.microsoft.com/office/word/2006/wordml" xmlns:wps="http://schemas.microsoft.com/office/word/2010/wordprocessingShape" mc:Ignorable="w14 w15 w16se w16cid w16 w16cex wp14">
   <w:numPicBullet w:numPicBulletId="0">
     <w:pict>
       <v:shapetype id="_x0000_t75" coordsize="21600,21600" o:spt="75" o:preferrelative="t" path="m@4@5l@4@11@9@11@9@5xe" filled="f" stroked="f">
@@ -9589,7 +9841,7 @@
         <v:path o:extrusionok="f" gradientshapeok="t" o:connecttype="rect"/>
         <o:lock v:ext="edit" aspectratio="t"/>
       </v:shapetype>
-      <v:shape id="_x0000_i1102" type="#_x0000_t75" style="width:11.4pt;height:11.4pt" o:bullet="t">
+      <v:shape id="_x0000_i1107" type="#_x0000_t75" style="width:11.4pt;height:11.4pt" o:bullet="t">
         <v:imagedata r:id="rId1" o:title="msoD98B"/>
       </v:shape>
     </w:pict>
@@ -14692,7 +14944,7 @@
 </file>
 
 <file path=word/styles.xml><?xml version="1.0" encoding="utf-8"?>
-<w:styles xmlns:mc="http://schemas.openxmlformats.org/markup-compatibility/2006" xmlns:r="http://schemas.openxmlformats.org/officeDocument/2006/relationships" xmlns:w="http://schemas.openxmlformats.org/wordprocessingml/2006/main" xmlns:w14="http://schemas.microsoft.com/office/word/2010/wordml" xmlns:w15="http://schemas.microsoft.com/office/word/2012/wordml" xmlns:w16cid="http://schemas.microsoft.com/office/word/2016/wordml/cid" xmlns:w16se="http://schemas.microsoft.com/office/word/2015/wordml/symex" mc:Ignorable="w14 w15 w16se w16cid">
+<w:styles xmlns:mc="http://schemas.openxmlformats.org/markup-compatibility/2006" xmlns:r="http://schemas.openxmlformats.org/officeDocument/2006/relationships" xmlns:w="http://schemas.openxmlformats.org/wordprocessingml/2006/main" xmlns:w14="http://schemas.microsoft.com/office/word/2010/wordml" xmlns:w15="http://schemas.microsoft.com/office/word/2012/wordml" xmlns:w16cex="http://schemas.microsoft.com/office/word/2018/wordml/cex" xmlns:w16cid="http://schemas.microsoft.com/office/word/2016/wordml/cid" xmlns:w16="http://schemas.microsoft.com/office/word/2018/wordml" xmlns:w16se="http://schemas.microsoft.com/office/word/2015/wordml/symex" mc:Ignorable="w14 w15 w16se w16cid w16 w16cex">
   <w:docDefaults>
     <w:rPrDefault>
       <w:rPr>
@@ -14708,7 +14960,7 @@
       </w:pPr>
     </w:pPrDefault>
   </w:docDefaults>
-  <w:latentStyles w:defLockedState="0" w:defUIPriority="99" w:defSemiHidden="0" w:defUnhideWhenUsed="0" w:defQFormat="0" w:count="375">
+  <w:latentStyles w:defLockedState="0" w:defUIPriority="99" w:defSemiHidden="0" w:defUnhideWhenUsed="0" w:defQFormat="0" w:count="376">
     <w:lsdException w:name="Normal" w:uiPriority="0" w:qFormat="1"/>
     <w:lsdException w:name="heading 1" w:uiPriority="9" w:qFormat="1"/>
     <w:lsdException w:name="heading 2" w:semiHidden="1" w:uiPriority="9" w:unhideWhenUsed="1" w:qFormat="1"/>
@@ -14814,7 +15066,6 @@
     <w:lsdException w:name="HTML Sample" w:semiHidden="1" w:unhideWhenUsed="1"/>
     <w:lsdException w:name="HTML Typewriter" w:semiHidden="1" w:unhideWhenUsed="1"/>
     <w:lsdException w:name="HTML Variable" w:semiHidden="1" w:unhideWhenUsed="1"/>
-    <w:lsdException w:name="Normal Table" w:semiHidden="1" w:unhideWhenUsed="1"/>
     <w:lsdException w:name="annotation subject" w:semiHidden="1" w:unhideWhenUsed="1"/>
     <w:lsdException w:name="No List" w:semiHidden="1" w:unhideWhenUsed="1"/>
     <w:lsdException w:name="Outline List 1" w:semiHidden="1" w:unhideWhenUsed="1"/>
@@ -14861,10 +15112,8 @@
     <w:lsdException w:name="Table Subtle 2" w:semiHidden="1" w:unhideWhenUsed="1"/>
     <w:lsdException w:name="Table Web 1" w:semiHidden="1" w:unhideWhenUsed="1"/>
     <w:lsdException w:name="Table Web 2" w:semiHidden="1" w:unhideWhenUsed="1"/>
-    <w:lsdException w:name="Table Web 3" w:semiHidden="1" w:unhideWhenUsed="1"/>
     <w:lsdException w:name="Balloon Text" w:semiHidden="1" w:unhideWhenUsed="1"/>
     <w:lsdException w:name="Table Grid" w:uiPriority="39"/>
-    <w:lsdException w:name="Table Theme" w:semiHidden="1" w:unhideWhenUsed="1"/>
     <w:lsdException w:name="Placeholder Text" w:semiHidden="1"/>
     <w:lsdException w:name="No Spacing" w:uiPriority="1" w:qFormat="1"/>
     <w:lsdException w:name="Light Shading" w:uiPriority="60"/>
@@ -15084,6 +15333,7 @@
     <w:lsdException w:name="Smart Hyperlink" w:semiHidden="1" w:unhideWhenUsed="1"/>
     <w:lsdException w:name="Hashtag" w:semiHidden="1" w:unhideWhenUsed="1"/>
     <w:lsdException w:name="Unresolved Mention" w:semiHidden="1" w:unhideWhenUsed="1"/>
+    <w:lsdException w:name="Smart Link" w:semiHidden="1" w:unhideWhenUsed="1"/>
   </w:latentStyles>
   <w:style w:type="paragraph" w:default="1" w:styleId="Normal">
     <w:name w:val="Normal"/>
@@ -15727,7 +15977,7 @@
 </file>
 
 <file path=customXml/itemProps1.xml><?xml version="1.0" encoding="utf-8"?>
-<ds:datastoreItem xmlns:ds="http://schemas.openxmlformats.org/officeDocument/2006/customXml" ds:itemID="{1B11B357-B41B-4510-A4CB-D0897897DD85}">
+<ds:datastoreItem xmlns:ds="http://schemas.openxmlformats.org/officeDocument/2006/customXml" ds:itemID="{F5A1166B-9A68-4C82-B926-381DEA3FD8C9}">
   <ds:schemaRefs>
     <ds:schemaRef ds:uri="http://schemas.openxmlformats.org/officeDocument/2006/bibliography"/>
   </ds:schemaRefs>

</xml_diff>